<commit_message>
Uzupełniono zadania do realizacji w instrukcji nr 6 (definicje) Wprowadzono nową instrukcję nr 7 maszyna stanów
</commit_message>
<xml_diff>
--- a/Cw6 Kontrolki/PiWDP6 Kontrolki.docx
+++ b/Cw6 Kontrolki/PiWDP6 Kontrolki.docx
@@ -1694,6 +1694,60 @@
                 <w:szCs w:val="22"/>
               </w:rPr>
             </w:pPr>
+            <w:r>
+              <w:rPr>
+                <w:sz w:val="22"/>
+                <w:szCs w:val="22"/>
+              </w:rPr>
+              <w:fldChar w:fldCharType="begin"/>
+            </w:r>
+            <w:r>
+              <w:rPr>
+                <w:sz w:val="22"/>
+                <w:szCs w:val="22"/>
+              </w:rPr>
+              <w:instrText xml:space="preserve"> REF _Ref434104139 \h </w:instrText>
+            </w:r>
+            <w:r>
+              <w:rPr>
+                <w:sz w:val="22"/>
+                <w:szCs w:val="22"/>
+              </w:rPr>
+            </w:r>
+            <w:r>
+              <w:rPr>
+                <w:sz w:val="22"/>
+                <w:szCs w:val="22"/>
+              </w:rPr>
+              <w:fldChar w:fldCharType="separate"/>
+            </w:r>
+            <w:r>
+              <w:rPr>
+                <w:sz w:val="20"/>
+              </w:rPr>
+              <w:t xml:space="preserve">Okno kontrolki </w:t>
+            </w:r>
+            <w:proofErr w:type="spellStart"/>
+            <w:r>
+              <w:rPr>
+                <w:sz w:val="20"/>
+              </w:rPr>
+              <w:t>customowej</w:t>
+            </w:r>
+            <w:proofErr w:type="spellEnd"/>
+            <w:r>
+              <w:rPr>
+                <w:sz w:val="20"/>
+              </w:rPr>
+              <w:t xml:space="preserve"> umożliwiające zmianę wyglądu i ustawień komponentów pulpitu.</w:t>
+            </w:r>
+            <w:r>
+              <w:rPr>
+                <w:sz w:val="22"/>
+                <w:szCs w:val="22"/>
+              </w:rPr>
+              <w:fldChar w:fldCharType="end"/>
+            </w:r>
           </w:p>
         </w:tc>
         <w:tc>
@@ -1710,7 +1764,7 @@
               <w:fldChar w:fldCharType="begin"/>
             </w:r>
             <w:r>
-              <w:instrText xml:space="preserve"> PAGEREF _Ref432707510 \h </w:instrText>
+              <w:instrText xml:space="preserve"> PAGEREF _Ref434104139 \h </w:instrText>
             </w:r>
             <w:r>
               <w:fldChar w:fldCharType="separate"/>
@@ -1719,7 +1773,7 @@
               <w:rPr>
                 <w:noProof/>
               </w:rPr>
-              <w:t>4</w:t>
+              <w:t>3</w:t>
             </w:r>
             <w:r>
               <w:fldChar w:fldCharType="end"/>
@@ -1740,6 +1794,217 @@
             <w:r>
               <w:t>3.</w:t>
             </w:r>
+          </w:p>
+        </w:tc>
+        <w:tc>
+          <w:tcPr>
+            <w:tcW w:w="7560" w:type="dxa"/>
+            <w:shd w:val="clear" w:color="auto" w:fill="E6E6E6"/>
+          </w:tcPr>
+          <w:p>
+            <w:pPr>
+              <w:spacing w:before="120" w:after="120"/>
+              <w:rPr>
+                <w:sz w:val="22"/>
+                <w:szCs w:val="22"/>
+              </w:rPr>
+            </w:pPr>
+            <w:r>
+              <w:rPr>
+                <w:sz w:val="22"/>
+                <w:szCs w:val="22"/>
+              </w:rPr>
+              <w:fldChar w:fldCharType="begin"/>
+            </w:r>
+            <w:r>
+              <w:rPr>
+                <w:sz w:val="22"/>
+                <w:szCs w:val="22"/>
+              </w:rPr>
+              <w:instrText xml:space="preserve"> REF _Ref432718756 \h </w:instrText>
+            </w:r>
+            <w:r>
+              <w:rPr>
+                <w:sz w:val="22"/>
+                <w:szCs w:val="22"/>
+              </w:rPr>
+            </w:r>
+            <w:r>
+              <w:rPr>
+                <w:sz w:val="22"/>
+                <w:szCs w:val="22"/>
+              </w:rPr>
+              <w:fldChar w:fldCharType="separate"/>
+            </w:r>
+            <w:r>
+              <w:rPr>
+                <w:sz w:val="20"/>
+              </w:rPr>
+              <w:t>Przykładowa realizacja zadania obliczania histogramu – kod programu.</w:t>
+            </w:r>
+            <w:r>
+              <w:rPr>
+                <w:sz w:val="22"/>
+                <w:szCs w:val="22"/>
+              </w:rPr>
+              <w:fldChar w:fldCharType="end"/>
+            </w:r>
+          </w:p>
+        </w:tc>
+        <w:tc>
+          <w:tcPr>
+            <w:tcW w:w="824" w:type="dxa"/>
+            <w:shd w:val="clear" w:color="auto" w:fill="E6E6E6"/>
+          </w:tcPr>
+          <w:p>
+            <w:pPr>
+              <w:spacing w:before="120" w:after="120"/>
+              <w:jc w:val="right"/>
+            </w:pPr>
+            <w:r>
+              <w:fldChar w:fldCharType="begin"/>
+            </w:r>
+            <w:r>
+              <w:instrText xml:space="preserve"> PAGEREF _Ref432718756 \h </w:instrText>
+            </w:r>
+            <w:r>
+              <w:fldChar w:fldCharType="separate"/>
+            </w:r>
+            <w:r>
+              <w:rPr>
+                <w:noProof/>
+              </w:rPr>
+              <w:t>6</w:t>
+            </w:r>
+            <w:r>
+              <w:fldChar w:fldCharType="end"/>
+            </w:r>
+          </w:p>
+        </w:tc>
+      </w:tr>
+      <w:tr>
+        <w:tc>
+          <w:tcPr>
+            <w:tcW w:w="720" w:type="dxa"/>
+            <w:shd w:val="clear" w:color="auto" w:fill="F3F3F3"/>
+          </w:tcPr>
+          <w:p>
+            <w:pPr>
+              <w:spacing w:before="120" w:after="120"/>
+            </w:pPr>
+            <w:r>
+              <w:t>4.</w:t>
+            </w:r>
+          </w:p>
+        </w:tc>
+        <w:tc>
+          <w:tcPr>
+            <w:tcW w:w="7560" w:type="dxa"/>
+            <w:shd w:val="clear" w:color="auto" w:fill="F3F3F3"/>
+          </w:tcPr>
+          <w:p>
+            <w:pPr>
+              <w:spacing w:before="120" w:after="120"/>
+              <w:rPr>
+                <w:sz w:val="22"/>
+                <w:szCs w:val="22"/>
+              </w:rPr>
+            </w:pPr>
+            <w:r>
+              <w:rPr>
+                <w:sz w:val="22"/>
+                <w:szCs w:val="22"/>
+              </w:rPr>
+              <w:fldChar w:fldCharType="begin"/>
+            </w:r>
+            <w:r>
+              <w:rPr>
+                <w:sz w:val="22"/>
+                <w:szCs w:val="22"/>
+              </w:rPr>
+              <w:instrText xml:space="preserve"> REF _Ref432972393 \h </w:instrText>
+            </w:r>
+            <w:r>
+              <w:rPr>
+                <w:sz w:val="22"/>
+                <w:szCs w:val="22"/>
+              </w:rPr>
+            </w:r>
+            <w:r>
+              <w:rPr>
+                <w:sz w:val="22"/>
+                <w:szCs w:val="22"/>
+              </w:rPr>
+              <w:fldChar w:fldCharType="separate"/>
+            </w:r>
+            <w:r>
+              <w:rPr>
+                <w:sz w:val="20"/>
+              </w:rPr>
+              <w:t xml:space="preserve">Przykładowa realizacja zadania obliczania histogramu – </w:t>
+            </w:r>
+            <w:r>
+              <w:rPr>
+                <w:sz w:val="20"/>
+              </w:rPr>
+              <w:t>panel</w:t>
+            </w:r>
+            <w:r>
+              <w:rPr>
+                <w:sz w:val="20"/>
+              </w:rPr>
+              <w:t xml:space="preserve"> programu.</w:t>
+            </w:r>
+            <w:r>
+              <w:rPr>
+                <w:sz w:val="22"/>
+                <w:szCs w:val="22"/>
+              </w:rPr>
+              <w:fldChar w:fldCharType="end"/>
+            </w:r>
+          </w:p>
+        </w:tc>
+        <w:tc>
+          <w:tcPr>
+            <w:tcW w:w="824" w:type="dxa"/>
+            <w:shd w:val="clear" w:color="auto" w:fill="F3F3F3"/>
+          </w:tcPr>
+          <w:p>
+            <w:pPr>
+              <w:spacing w:before="120" w:after="120"/>
+              <w:jc w:val="right"/>
+            </w:pPr>
+            <w:r>
+              <w:fldChar w:fldCharType="begin"/>
+            </w:r>
+            <w:r>
+              <w:instrText xml:space="preserve"> PAGEREF _Ref432972393 \h </w:instrText>
+            </w:r>
+            <w:r>
+              <w:fldChar w:fldCharType="separate"/>
+            </w:r>
+            <w:r>
+              <w:rPr>
+                <w:noProof/>
+              </w:rPr>
+              <w:t>7</w:t>
+            </w:r>
+            <w:r>
+              <w:fldChar w:fldCharType="end"/>
+            </w:r>
+          </w:p>
+        </w:tc>
+      </w:tr>
+      <w:tr>
+        <w:tc>
+          <w:tcPr>
+            <w:tcW w:w="720" w:type="dxa"/>
+            <w:shd w:val="clear" w:color="auto" w:fill="E6E6E6"/>
+          </w:tcPr>
+          <w:p>
+            <w:pPr>
+              <w:spacing w:before="120" w:after="120"/>
+            </w:pPr>
           </w:p>
         </w:tc>
         <w:tc>
@@ -1767,24 +2032,6 @@
               <w:spacing w:before="120" w:after="120"/>
               <w:jc w:val="right"/>
             </w:pPr>
-            <w:r>
-              <w:fldChar w:fldCharType="begin"/>
-            </w:r>
-            <w:r>
-              <w:instrText xml:space="preserve"> PAGEREF _Ref432709058 \h </w:instrText>
-            </w:r>
-            <w:r>
-              <w:fldChar w:fldCharType="separate"/>
-            </w:r>
-            <w:r>
-              <w:rPr>
-                <w:noProof/>
-              </w:rPr>
-              <w:t>4</w:t>
-            </w:r>
-            <w:r>
-              <w:fldChar w:fldCharType="end"/>
-            </w:r>
           </w:p>
         </w:tc>
       </w:tr>
@@ -1798,9 +2045,6 @@
             <w:pPr>
               <w:spacing w:before="120" w:after="120"/>
             </w:pPr>
-            <w:r>
-              <w:t>4.</w:t>
-            </w:r>
           </w:p>
         </w:tc>
         <w:tc>
@@ -1828,24 +2072,6 @@
               <w:spacing w:before="120" w:after="120"/>
               <w:jc w:val="right"/>
             </w:pPr>
-            <w:r>
-              <w:fldChar w:fldCharType="begin"/>
-            </w:r>
-            <w:r>
-              <w:instrText xml:space="preserve"> PAGEREF _Ref432709955 \h </w:instrText>
-            </w:r>
-            <w:r>
-              <w:fldChar w:fldCharType="separate"/>
-            </w:r>
-            <w:r>
-              <w:rPr>
-                <w:noProof/>
-              </w:rPr>
-              <w:t>4</w:t>
-            </w:r>
-            <w:r>
-              <w:fldChar w:fldCharType="end"/>
-            </w:r>
           </w:p>
         </w:tc>
       </w:tr>
@@ -1859,9 +2085,6 @@
             <w:pPr>
               <w:spacing w:before="120" w:after="120"/>
             </w:pPr>
-            <w:r>
-              <w:t>5.</w:t>
-            </w:r>
           </w:p>
         </w:tc>
         <w:tc>
@@ -1889,24 +2112,6 @@
               <w:spacing w:before="120" w:after="120"/>
               <w:jc w:val="right"/>
             </w:pPr>
-            <w:r>
-              <w:fldChar w:fldCharType="begin"/>
-            </w:r>
-            <w:r>
-              <w:instrText xml:space="preserve"> PAGEREF _Ref432711212 \h </w:instrText>
-            </w:r>
-            <w:r>
-              <w:fldChar w:fldCharType="separate"/>
-            </w:r>
-            <w:r>
-              <w:rPr>
-                <w:noProof/>
-              </w:rPr>
-              <w:t>5</w:t>
-            </w:r>
-            <w:r>
-              <w:fldChar w:fldCharType="end"/>
-            </w:r>
           </w:p>
         </w:tc>
       </w:tr>
@@ -1920,131 +2125,6 @@
             <w:pPr>
               <w:spacing w:before="120" w:after="120"/>
             </w:pPr>
-            <w:r>
-              <w:t>6.</w:t>
-            </w:r>
-          </w:p>
-        </w:tc>
-        <w:tc>
-          <w:tcPr>
-            <w:tcW w:w="7560" w:type="dxa"/>
-            <w:shd w:val="clear" w:color="auto" w:fill="F3F3F3"/>
-          </w:tcPr>
-          <w:p>
-            <w:pPr>
-              <w:spacing w:before="120" w:after="120"/>
-              <w:rPr>
-                <w:sz w:val="22"/>
-                <w:szCs w:val="22"/>
-              </w:rPr>
-            </w:pPr>
-          </w:p>
-        </w:tc>
-        <w:tc>
-          <w:tcPr>
-            <w:tcW w:w="824" w:type="dxa"/>
-            <w:shd w:val="clear" w:color="auto" w:fill="F3F3F3"/>
-          </w:tcPr>
-          <w:p>
-            <w:pPr>
-              <w:spacing w:before="120" w:after="120"/>
-              <w:jc w:val="right"/>
-            </w:pPr>
-            <w:r>
-              <w:fldChar w:fldCharType="begin"/>
-            </w:r>
-            <w:r>
-              <w:instrText xml:space="preserve"> PAGEREF _Ref432711595 \h </w:instrText>
-            </w:r>
-            <w:r>
-              <w:fldChar w:fldCharType="separate"/>
-            </w:r>
-            <w:r>
-              <w:rPr>
-                <w:noProof/>
-              </w:rPr>
-              <w:t>5</w:t>
-            </w:r>
-            <w:r>
-              <w:fldChar w:fldCharType="end"/>
-            </w:r>
-          </w:p>
-        </w:tc>
-      </w:tr>
-      <w:tr>
-        <w:tc>
-          <w:tcPr>
-            <w:tcW w:w="720" w:type="dxa"/>
-            <w:shd w:val="clear" w:color="auto" w:fill="E6E6E6"/>
-          </w:tcPr>
-          <w:p>
-            <w:pPr>
-              <w:spacing w:before="120" w:after="120"/>
-            </w:pPr>
-            <w:r>
-              <w:t>7.</w:t>
-            </w:r>
-          </w:p>
-        </w:tc>
-        <w:tc>
-          <w:tcPr>
-            <w:tcW w:w="7560" w:type="dxa"/>
-            <w:shd w:val="clear" w:color="auto" w:fill="E6E6E6"/>
-          </w:tcPr>
-          <w:p>
-            <w:pPr>
-              <w:spacing w:before="120" w:after="120"/>
-              <w:rPr>
-                <w:sz w:val="22"/>
-                <w:szCs w:val="22"/>
-              </w:rPr>
-            </w:pPr>
-          </w:p>
-        </w:tc>
-        <w:tc>
-          <w:tcPr>
-            <w:tcW w:w="824" w:type="dxa"/>
-            <w:shd w:val="clear" w:color="auto" w:fill="E6E6E6"/>
-          </w:tcPr>
-          <w:p>
-            <w:pPr>
-              <w:spacing w:before="120" w:after="120"/>
-              <w:jc w:val="right"/>
-            </w:pPr>
-            <w:r>
-              <w:fldChar w:fldCharType="begin"/>
-            </w:r>
-            <w:r>
-              <w:instrText xml:space="preserve"> PAGEREF _Ref432712659 \h </w:instrText>
-            </w:r>
-            <w:r>
-              <w:fldChar w:fldCharType="separate"/>
-            </w:r>
-            <w:r>
-              <w:rPr>
-                <w:noProof/>
-              </w:rPr>
-              <w:t>6</w:t>
-            </w:r>
-            <w:r>
-              <w:fldChar w:fldCharType="end"/>
-            </w:r>
-          </w:p>
-        </w:tc>
-      </w:tr>
-      <w:tr>
-        <w:tc>
-          <w:tcPr>
-            <w:tcW w:w="720" w:type="dxa"/>
-            <w:shd w:val="clear" w:color="auto" w:fill="F3F3F3"/>
-          </w:tcPr>
-          <w:p>
-            <w:pPr>
-              <w:spacing w:before="120" w:after="120"/>
-            </w:pPr>
-            <w:r>
-              <w:t>8.</w:t>
-            </w:r>
           </w:p>
         </w:tc>
         <w:tc>
@@ -2076,24 +2156,6 @@
               <w:spacing w:before="120" w:after="120"/>
               <w:jc w:val="right"/>
             </w:pPr>
-            <w:r>
-              <w:fldChar w:fldCharType="begin"/>
-            </w:r>
-            <w:r>
-              <w:instrText xml:space="preserve"> PAGEREF _Ref432718756 \h </w:instrText>
-            </w:r>
-            <w:r>
-              <w:fldChar w:fldCharType="separate"/>
-            </w:r>
-            <w:r>
-              <w:rPr>
-                <w:noProof/>
-              </w:rPr>
-              <w:t>7</w:t>
-            </w:r>
-            <w:r>
-              <w:fldChar w:fldCharType="end"/>
-            </w:r>
           </w:p>
         </w:tc>
       </w:tr>
@@ -2110,12 +2172,6 @@
                 <w:lang w:val="en-US"/>
               </w:rPr>
             </w:pPr>
-            <w:r>
-              <w:rPr>
-                <w:lang w:val="en-US"/>
-              </w:rPr>
-              <w:t>9.</w:t>
-            </w:r>
           </w:p>
         </w:tc>
         <w:tc>
@@ -2143,24 +2199,6 @@
               <w:spacing w:before="120" w:after="120"/>
               <w:jc w:val="right"/>
             </w:pPr>
-            <w:r>
-              <w:fldChar w:fldCharType="begin"/>
-            </w:r>
-            <w:r>
-              <w:instrText xml:space="preserve"> PAGEREF _Ref432972393 \h </w:instrText>
-            </w:r>
-            <w:r>
-              <w:fldChar w:fldCharType="separate"/>
-            </w:r>
-            <w:r>
-              <w:rPr>
-                <w:noProof/>
-              </w:rPr>
-              <w:t>8</w:t>
-            </w:r>
-            <w:r>
-              <w:fldChar w:fldCharType="end"/>
-            </w:r>
           </w:p>
         </w:tc>
       </w:tr>
@@ -2800,7 +2838,7 @@
       <w:pPr>
         <w:spacing w:line="360" w:lineRule="auto"/>
         <w:ind w:firstLine="708"/>
-        <w:jc w:val="both"/>
+        <w:jc w:val="center"/>
       </w:pPr>
       <w:r>
         <w:rPr>
@@ -3703,39 +3741,243 @@
         <w:ind w:left="360"/>
       </w:pPr>
       <w:r>
-        <w:t xml:space="preserve">- przenieść powłokę </w:t>
+        <w:t>- zapisać klaster</w:t>
+      </w:r>
+      <w:r>
+        <w:t xml:space="preserve"> </w:t>
+      </w:r>
+      <w:r>
+        <w:rPr>
+          <w:i/>
+        </w:rPr>
+        <w:t xml:space="preserve">Temp </w:t>
       </w:r>
       <w:proofErr w:type="spellStart"/>
       <w:r>
-        <w:t>klastra</w:t>
+        <w:rPr>
+          <w:i/>
+        </w:rPr>
+        <w:t>Limits</w:t>
       </w:r>
       <w:proofErr w:type="spellEnd"/>
       <w:r>
-        <w:t xml:space="preserve"> na pulpit,</w:t>
+        <w:t xml:space="preserve"> jako definicję typu </w:t>
+      </w:r>
+      <w:r>
+        <w:rPr>
+          <w:b/>
+        </w:rPr>
+        <w:t>PPM</w:t>
+      </w:r>
+      <w:r>
+        <w:t xml:space="preserve"> </w:t>
+      </w:r>
+      <w:r>
+        <w:sym w:font="Wingdings" w:char="F0E0"/>
+      </w:r>
+      <w:r>
+        <w:t xml:space="preserve"> </w:t>
+      </w:r>
+      <w:proofErr w:type="spellStart"/>
+      <w:r>
+        <w:rPr>
+          <w:b/>
+        </w:rPr>
+        <w:t>Advanced</w:t>
+      </w:r>
+      <w:proofErr w:type="spellEnd"/>
+      <w:r>
+        <w:t xml:space="preserve"> </w:t>
+      </w:r>
+      <w:r>
+        <w:sym w:font="Wingdings" w:char="F0E0"/>
+      </w:r>
+      <w:r>
+        <w:rPr>
+          <w:b/>
+        </w:rPr>
+        <w:t xml:space="preserve"> </w:t>
+      </w:r>
+      <w:proofErr w:type="spellStart"/>
+      <w:r>
+        <w:rPr>
+          <w:b/>
+        </w:rPr>
+        <w:t>Customize</w:t>
+      </w:r>
+      <w:proofErr w:type="spellEnd"/>
+      <w:r>
+        <w:rPr>
+          <w:b/>
+        </w:rPr>
+        <w:t>…</w:t>
+      </w:r>
+      <w:r>
+        <w:t>,</w:t>
       </w:r>
     </w:p>
     <w:p>
       <w:pPr>
+        <w:pStyle w:val="Akapitzlist"/>
+        <w:numPr>
+          <w:ilvl w:val="0"/>
+          <w:numId w:val="37"/>
+        </w:numPr>
+        <w:spacing w:line="360" w:lineRule="auto"/>
+      </w:pPr>
+      <w:r>
+        <w:t xml:space="preserve">zmienić typ kontrolki na </w:t>
+      </w:r>
+      <w:proofErr w:type="spellStart"/>
+      <w:r>
+        <w:rPr>
+          <w:i/>
+        </w:rPr>
+        <w:t>Type</w:t>
+      </w:r>
+      <w:proofErr w:type="spellEnd"/>
+      <w:r>
+        <w:rPr>
+          <w:i/>
+        </w:rPr>
+        <w:t xml:space="preserve"> </w:t>
+      </w:r>
+      <w:proofErr w:type="spellStart"/>
+      <w:r>
+        <w:rPr>
+          <w:i/>
+        </w:rPr>
+        <w:t>def</w:t>
+      </w:r>
+      <w:proofErr w:type="spellEnd"/>
+      <w:r>
+        <w:rPr>
+          <w:i/>
+        </w:rPr>
+        <w:t>.</w:t>
+      </w:r>
+      <w:r>
+        <w:t>,</w:t>
+      </w:r>
+    </w:p>
+    <w:p>
+      <w:pPr>
+        <w:pStyle w:val="Akapitzlist"/>
+        <w:numPr>
+          <w:ilvl w:val="0"/>
+          <w:numId w:val="37"/>
+        </w:numPr>
+        <w:spacing w:line="360" w:lineRule="auto"/>
+      </w:pPr>
+      <w:r>
+        <w:t xml:space="preserve">zapisać plik </w:t>
+      </w:r>
+      <w:r>
+        <w:t xml:space="preserve">pod nazwą </w:t>
+      </w:r>
+      <w:proofErr w:type="spellStart"/>
+      <w:r>
+        <w:rPr>
+          <w:i/>
+        </w:rPr>
+        <w:t>Params.ctl</w:t>
+      </w:r>
+      <w:proofErr w:type="spellEnd"/>
+      <w:r>
+        <w:t>,</w:t>
+      </w:r>
+    </w:p>
+    <w:p>
+      <w:pPr>
+        <w:pStyle w:val="Akapitzlist"/>
+        <w:numPr>
+          <w:ilvl w:val="0"/>
+          <w:numId w:val="37"/>
+        </w:numPr>
+        <w:spacing w:line="360" w:lineRule="auto"/>
+      </w:pPr>
+      <w:r>
+        <w:t xml:space="preserve">założyć nowy wirtualny katalog w oknie projektu </w:t>
+      </w:r>
+      <w:r>
+        <w:rPr>
+          <w:i/>
+        </w:rPr>
+        <w:t>Kontrolki</w:t>
+      </w:r>
+      <w:r>
+        <w:t>,</w:t>
+      </w:r>
+    </w:p>
+    <w:p>
+      <w:pPr>
+        <w:pStyle w:val="Akapitzlist"/>
+        <w:numPr>
+          <w:ilvl w:val="0"/>
+          <w:numId w:val="37"/>
+        </w:numPr>
+        <w:spacing w:line="360" w:lineRule="auto"/>
+      </w:pPr>
+      <w:r>
+        <w:t xml:space="preserve">przenieść plik </w:t>
+      </w:r>
+      <w:proofErr w:type="spellStart"/>
+      <w:r>
+        <w:rPr>
+          <w:i/>
+        </w:rPr>
+        <w:t>Params.ctl</w:t>
+      </w:r>
+      <w:proofErr w:type="spellEnd"/>
+      <w:r>
+        <w:t xml:space="preserve"> do katalogu </w:t>
+      </w:r>
+      <w:r>
+        <w:rPr>
+          <w:i/>
+        </w:rPr>
+        <w:t>Kontrolki</w:t>
+      </w:r>
+      <w:r>
+        <w:t>,</w:t>
+      </w:r>
+    </w:p>
+    <w:p>
+      <w:pPr>
         <w:spacing w:line="360" w:lineRule="auto"/>
         <w:ind w:left="360"/>
       </w:pPr>
       <w:r>
-        <w:t xml:space="preserve">- nazwać klaster </w:t>
-      </w:r>
-      <w:r>
-        <w:rPr>
-          <w:i/>
-        </w:rPr>
-        <w:t xml:space="preserve">Temp </w:t>
+        <w:t>- umieścić klaster na panelu połączeń</w:t>
+      </w:r>
+      <w:r>
+        <w:t xml:space="preserve"> (</w:t>
       </w:r>
       <w:proofErr w:type="spellStart"/>
       <w:r>
         <w:rPr>
-          <w:i/>
-        </w:rPr>
-        <w:t>limits</w:t>
+          <w:b/>
+        </w:rPr>
+        <w:t>Connector</w:t>
       </w:r>
       <w:proofErr w:type="spellEnd"/>
+      <w:r>
+        <w:rPr>
+          <w:b/>
+        </w:rPr>
+        <w:t xml:space="preserve"> </w:t>
+      </w:r>
+      <w:proofErr w:type="spellStart"/>
+      <w:r>
+        <w:rPr>
+          <w:b/>
+        </w:rPr>
+        <w:t>Pane</w:t>
+      </w:r>
+      <w:proofErr w:type="spellEnd"/>
+      <w:r>
+        <w:t>)</w:t>
+      </w:r>
       <w:r>
         <w:t>,</w:t>
       </w:r>
@@ -3746,18 +3988,10 @@
         <w:ind w:left="360"/>
       </w:pPr>
       <w:r>
-        <w:t>-</w:t>
-      </w:r>
-      <w:r>
-        <w:t xml:space="preserve"> w </w:t>
-      </w:r>
-      <w:proofErr w:type="spellStart"/>
-      <w:r>
-        <w:t>klastrze</w:t>
-      </w:r>
-      <w:proofErr w:type="spellEnd"/>
-      <w:r>
-        <w:t xml:space="preserve"> umieścić dwie kontrolki typu double o nazwach Min i Max,</w:t>
+        <w:t xml:space="preserve">- </w:t>
+      </w:r>
+      <w:r>
+        <w:t>zadać wartości domyślne takie same jakie miały wcześniej kontrolki,</w:t>
       </w:r>
     </w:p>
     <w:p>
@@ -3766,7 +4000,7 @@
         <w:ind w:left="360"/>
       </w:pPr>
       <w:r>
-        <w:t>- zmodyfikować kod zastępując dwie kontrolki zakresu temperatury jedną kontrolką typu klaster,</w:t>
+        <w:t>- uzupełnić informacje w dokumentacji pliku,</w:t>
       </w:r>
     </w:p>
     <w:p>
@@ -3775,7 +4009,7 @@
         <w:ind w:left="360"/>
       </w:pPr>
       <w:r>
-        <w:t>- umieścić klaster na panelu połączeń,</w:t>
+        <w:t>- zapisać plik,</w:t>
       </w:r>
     </w:p>
     <w:p>
@@ -3784,10 +4018,18 @@
         <w:ind w:left="360"/>
       </w:pPr>
       <w:r>
-        <w:t xml:space="preserve">- </w:t>
-      </w:r>
-      <w:r>
-        <w:t>zadać wartości domyślne takie same jakie miały wcześniej kontrolki,</w:t>
+        <w:t xml:space="preserve">- poprawić kod w pliku </w:t>
+      </w:r>
+      <w:proofErr w:type="spellStart"/>
+      <w:r>
+        <w:rPr>
+          <w:i/>
+        </w:rPr>
+        <w:t>main.vi</w:t>
+      </w:r>
+      <w:proofErr w:type="spellEnd"/>
+      <w:r>
+        <w:t>,</w:t>
       </w:r>
     </w:p>
     <w:p>
@@ -3796,19 +4038,346 @@
         <w:ind w:left="360"/>
       </w:pPr>
       <w:r>
-        <w:t>- uzupełnić informacje w dokumentacji pliku,</w:t>
+        <w:t xml:space="preserve">- przygotować kontrolkę typu </w:t>
+      </w:r>
+      <w:proofErr w:type="spellStart"/>
+      <w:r>
+        <w:rPr>
+          <w:b/>
+        </w:rPr>
+        <w:t>Type</w:t>
+      </w:r>
+      <w:proofErr w:type="spellEnd"/>
+      <w:r>
+        <w:rPr>
+          <w:b/>
+        </w:rPr>
+        <w:t xml:space="preserve"> </w:t>
+      </w:r>
+      <w:proofErr w:type="spellStart"/>
+      <w:r>
+        <w:rPr>
+          <w:b/>
+        </w:rPr>
+        <w:t>def</w:t>
+      </w:r>
+      <w:proofErr w:type="spellEnd"/>
+      <w:r>
+        <w:rPr>
+          <w:b/>
+        </w:rPr>
+        <w:t>.</w:t>
+      </w:r>
+      <w:r>
+        <w:t xml:space="preserve"> zawierającą następujące komponenty:</w:t>
       </w:r>
     </w:p>
     <w:p>
       <w:pPr>
         <w:spacing w:line="360" w:lineRule="auto"/>
         <w:ind w:left="360"/>
+      </w:pPr>
+      <w:r>
+        <w:t xml:space="preserve">(można skorzystać z </w:t>
+      </w:r>
+      <w:r>
+        <w:rPr>
+          <w:b/>
+        </w:rPr>
+        <w:t>File</w:t>
+      </w:r>
+      <w:r>
+        <w:t xml:space="preserve"> </w:t>
+      </w:r>
+      <w:r>
+        <w:sym w:font="Wingdings" w:char="F0E0"/>
+      </w:r>
+      <w:r>
+        <w:t xml:space="preserve"> </w:t>
+      </w:r>
+      <w:r>
+        <w:rPr>
+          <w:b/>
+        </w:rPr>
+        <w:t>New…</w:t>
+      </w:r>
+      <w:r>
+        <w:t xml:space="preserve"> </w:t>
+      </w:r>
+      <w:r>
+        <w:sym w:font="Wingdings" w:char="F0E0"/>
+      </w:r>
+      <w:r>
+        <w:t xml:space="preserve"> </w:t>
+      </w:r>
+      <w:proofErr w:type="spellStart"/>
+      <w:r>
+        <w:rPr>
+          <w:b/>
+        </w:rPr>
+        <w:t>Other</w:t>
+      </w:r>
+      <w:proofErr w:type="spellEnd"/>
+      <w:r>
+        <w:rPr>
+          <w:b/>
+        </w:rPr>
+        <w:t xml:space="preserve"> </w:t>
+      </w:r>
+      <w:proofErr w:type="spellStart"/>
+      <w:r>
+        <w:rPr>
+          <w:b/>
+        </w:rPr>
+        <w:t>Files</w:t>
+      </w:r>
+      <w:proofErr w:type="spellEnd"/>
+      <w:r>
+        <w:rPr>
+          <w:b/>
+        </w:rPr>
+        <w:t>/</w:t>
+      </w:r>
+      <w:proofErr w:type="spellStart"/>
+      <w:r>
+        <w:rPr>
+          <w:b/>
+        </w:rPr>
+        <w:t>Custom</w:t>
+      </w:r>
+      <w:proofErr w:type="spellEnd"/>
+      <w:r>
+        <w:rPr>
+          <w:b/>
+        </w:rPr>
+        <w:t xml:space="preserve"> </w:t>
+      </w:r>
+      <w:proofErr w:type="spellStart"/>
+      <w:r>
+        <w:rPr>
+          <w:b/>
+        </w:rPr>
+        <w:t>Control</w:t>
+      </w:r>
+      <w:proofErr w:type="spellEnd"/>
+      <w:r>
+        <w:t>)</w:t>
+      </w:r>
+    </w:p>
+    <w:p>
+      <w:pPr>
+        <w:pStyle w:val="Akapitzlist"/>
+        <w:numPr>
+          <w:ilvl w:val="0"/>
+          <w:numId w:val="38"/>
+        </w:numPr>
+        <w:spacing w:line="360" w:lineRule="auto"/>
         <w:rPr>
           <w:noProof/>
-        </w:rPr>
-      </w:pPr>
-      <w:r>
-        <w:t>- zapisać plik,</w:t>
+          <w:lang w:val="en-GB"/>
+        </w:rPr>
+      </w:pPr>
+      <w:r>
+        <w:rPr>
+          <w:noProof/>
+          <w:lang w:val="en-GB"/>
+        </w:rPr>
+        <w:t>Temperatura (double),</w:t>
+      </w:r>
+    </w:p>
+    <w:p>
+      <w:pPr>
+        <w:pStyle w:val="Akapitzlist"/>
+        <w:numPr>
+          <w:ilvl w:val="0"/>
+          <w:numId w:val="38"/>
+        </w:numPr>
+        <w:spacing w:line="360" w:lineRule="auto"/>
+        <w:rPr>
+          <w:noProof/>
+          <w:lang w:val="en-GB"/>
+        </w:rPr>
+      </w:pPr>
+      <w:r>
+        <w:rPr>
+          <w:noProof/>
+          <w:lang w:val="en-GB"/>
+        </w:rPr>
+        <w:t>Średnia (double),</w:t>
+      </w:r>
+    </w:p>
+    <w:p>
+      <w:pPr>
+        <w:pStyle w:val="Akapitzlist"/>
+        <w:numPr>
+          <w:ilvl w:val="0"/>
+          <w:numId w:val="38"/>
+        </w:numPr>
+        <w:spacing w:line="360" w:lineRule="auto"/>
+        <w:rPr>
+          <w:noProof/>
+          <w:lang w:val="en-GB"/>
+        </w:rPr>
+      </w:pPr>
+      <w:r>
+        <w:rPr>
+          <w:noProof/>
+          <w:lang w:val="en-GB"/>
+        </w:rPr>
+        <w:t>Warning (boolean),</w:t>
+      </w:r>
+    </w:p>
+    <w:p>
+      <w:pPr>
+        <w:pStyle w:val="Akapitzlist"/>
+        <w:numPr>
+          <w:ilvl w:val="0"/>
+          <w:numId w:val="38"/>
+        </w:numPr>
+        <w:spacing w:line="360" w:lineRule="auto"/>
+        <w:rPr>
+          <w:noProof/>
+          <w:lang w:val="en-GB"/>
+        </w:rPr>
+      </w:pPr>
+      <w:r>
+        <w:rPr>
+          <w:noProof/>
+          <w:lang w:val="en-GB"/>
+        </w:rPr>
+        <w:t>Warning text (String),</w:t>
+      </w:r>
+    </w:p>
+    <w:p>
+      <w:pPr>
+        <w:pStyle w:val="Akapitzlist"/>
+        <w:numPr>
+          <w:ilvl w:val="0"/>
+          <w:numId w:val="38"/>
+        </w:numPr>
+        <w:spacing w:line="360" w:lineRule="auto"/>
+        <w:rPr>
+          <w:noProof/>
+          <w:lang w:val="en-GB"/>
+        </w:rPr>
+      </w:pPr>
+      <w:r>
+        <w:rPr>
+          <w:noProof/>
+          <w:lang w:val="en-GB"/>
+        </w:rPr>
+        <w:t>Params.ctl,</w:t>
+      </w:r>
+    </w:p>
+    <w:p>
+      <w:pPr>
+        <w:spacing w:line="360" w:lineRule="auto"/>
+        <w:ind w:left="360"/>
+      </w:pPr>
+      <w:r>
+        <w:t xml:space="preserve">- </w:t>
+      </w:r>
+      <w:r>
+        <w:t>zapisać nową kontrolkę</w:t>
+      </w:r>
+      <w:r>
+        <w:t xml:space="preserve"> pod nazwą </w:t>
+      </w:r>
+      <w:proofErr w:type="spellStart"/>
+      <w:r>
+        <w:rPr>
+          <w:i/>
+        </w:rPr>
+        <w:t>Data.ctl</w:t>
+      </w:r>
+      <w:proofErr w:type="spellEnd"/>
+      <w:r>
+        <w:t>,</w:t>
+      </w:r>
+    </w:p>
+    <w:p>
+      <w:pPr>
+        <w:spacing w:line="360" w:lineRule="auto"/>
+        <w:ind w:left="360"/>
+      </w:pPr>
+      <w:r>
+        <w:t xml:space="preserve">- sprawdzić kolejność elementów w kontrolce </w:t>
+      </w:r>
+      <w:proofErr w:type="spellStart"/>
+      <w:r>
+        <w:rPr>
+          <w:i/>
+        </w:rPr>
+        <w:t>Data.ctl</w:t>
+      </w:r>
+      <w:proofErr w:type="spellEnd"/>
+      <w:r>
+        <w:rPr>
+          <w:b/>
+        </w:rPr>
+        <w:t xml:space="preserve"> -</w:t>
+      </w:r>
+      <w:r>
+        <w:t xml:space="preserve"> </w:t>
+      </w:r>
+      <w:r>
+        <w:rPr>
+          <w:b/>
+        </w:rPr>
+        <w:t>PPM</w:t>
+      </w:r>
+      <w:r>
+        <w:t xml:space="preserve"> </w:t>
+      </w:r>
+      <w:r>
+        <w:sym w:font="Wingdings" w:char="F0E0"/>
+      </w:r>
+      <w:r>
+        <w:t xml:space="preserve"> </w:t>
+      </w:r>
+      <w:proofErr w:type="spellStart"/>
+      <w:r>
+        <w:rPr>
+          <w:b/>
+        </w:rPr>
+        <w:t>Reorder</w:t>
+      </w:r>
+      <w:proofErr w:type="spellEnd"/>
+      <w:r>
+        <w:rPr>
+          <w:b/>
+        </w:rPr>
+        <w:t xml:space="preserve"> Controls In </w:t>
+      </w:r>
+      <w:proofErr w:type="spellStart"/>
+      <w:r>
+        <w:rPr>
+          <w:b/>
+        </w:rPr>
+        <w:t>Cluster</w:t>
+      </w:r>
+      <w:proofErr w:type="spellEnd"/>
+      <w:r>
+        <w:t>,</w:t>
+      </w:r>
+    </w:p>
+    <w:p>
+      <w:pPr>
+        <w:spacing w:line="360" w:lineRule="auto"/>
+        <w:ind w:left="360"/>
+      </w:pPr>
+      <w:r>
+        <w:lastRenderedPageBreak/>
+        <w:t xml:space="preserve">- umieścić kontrolkę w wirtualnym katalogu </w:t>
+      </w:r>
+      <w:r>
+        <w:rPr>
+          <w:i/>
+        </w:rPr>
+        <w:t>Kontrolki</w:t>
+      </w:r>
+      <w:r>
+        <w:t>,</w:t>
       </w:r>
     </w:p>
     <w:p>
@@ -3885,7 +4454,13 @@
         <w:ind w:left="360"/>
       </w:pPr>
       <w:r>
-        <w:t>- napisać funkcję umożliwiającą użytkownikowi wybranie dowolnego fragmentu danych i obejrzenie ich na wykresie</w:t>
+        <w:t>- napisać funkcję umożliwiającą użytkownikowi wybran</w:t>
+      </w:r>
+      <w:r>
+        <w:t>ie dowolnego fragmentu danych i </w:t>
+      </w:r>
+      <w:r>
+        <w:t>obejrzenie ich na wykresie</w:t>
       </w:r>
       <w:r>
         <w:t>,</w:t>
@@ -3967,7 +4542,6 @@
         </w:rPr>
       </w:pPr>
       <w:r>
-        <w:lastRenderedPageBreak/>
         <w:t xml:space="preserve">Przykładowa realizacja obliczania histogramu danych została przedstawiona na </w:t>
       </w:r>
       <w:r>
@@ -4096,6 +4670,7 @@
         <w:rPr>
           <w:noProof/>
         </w:rPr>
+        <w:lastRenderedPageBreak/>
         <w:drawing>
           <wp:inline distT="0" distB="0" distL="0" distR="0">
             <wp:extent cx="2994812" cy="2175155"/>
@@ -4277,7 +4852,6 @@
         <w:spacing w:line="360" w:lineRule="auto"/>
       </w:pPr>
       <w:r>
-        <w:lastRenderedPageBreak/>
         <w:t xml:space="preserve">Wymienić podobieństwa i różnice pętli </w:t>
       </w:r>
       <w:proofErr w:type="spellStart"/>
@@ -4834,7 +5408,7 @@
         <w:rStyle w:val="Numerstrony"/>
         <w:noProof/>
       </w:rPr>
-      <w:t>4</w:t>
+      <w:t>2</w:t>
     </w:r>
     <w:r>
       <w:rPr>
@@ -5027,7 +5601,7 @@
               <v:shape id="_x0000_i1025" type="#_x0000_t75" style="width:17.3pt;height:27.05pt" o:ole="">
                 <v:imagedata r:id="rId1" o:title=""/>
               </v:shape>
-              <o:OLEObject Type="Embed" ProgID="CorelDRAW.Graphic.11" ShapeID="_x0000_i1025" DrawAspect="Content" ObjectID="_1507847915" r:id="rId2"/>
+              <o:OLEObject Type="Embed" ProgID="CorelDRAW.Graphic.11" ShapeID="_x0000_i1025" DrawAspect="Content" ObjectID="_1508184116" r:id="rId2"/>
             </w:object>
           </w:r>
         </w:p>
@@ -5292,6 +5866,118 @@
     </w:lvl>
   </w:abstractNum>
   <w:abstractNum w:abstractNumId="2">
+    <w:nsid w:val="03882A52"/>
+    <w:multiLevelType w:val="hybridMultilevel"/>
+    <w:tmpl w:val="42BCA594"/>
+    <w:lvl w:ilvl="0" w:tplc="09124AA0">
+      <w:numFmt w:val="bullet"/>
+      <w:lvlText w:val="-"/>
+      <w:lvlJc w:val="left"/>
+      <w:pPr>
+        <w:ind w:left="720" w:hanging="360"/>
+      </w:pPr>
+      <w:rPr>
+        <w:rFonts w:ascii="Times New Roman" w:eastAsia="Times New Roman" w:hAnsi="Times New Roman" w:cs="Times New Roman" w:hint="default"/>
+      </w:rPr>
+    </w:lvl>
+    <w:lvl w:ilvl="1" w:tplc="04150003" w:tentative="1">
+      <w:start w:val="1"/>
+      <w:numFmt w:val="bullet"/>
+      <w:lvlText w:val="o"/>
+      <w:lvlJc w:val="left"/>
+      <w:pPr>
+        <w:ind w:left="1440" w:hanging="360"/>
+      </w:pPr>
+      <w:rPr>
+        <w:rFonts w:ascii="Courier New" w:hAnsi="Courier New" w:cs="Courier New" w:hint="default"/>
+      </w:rPr>
+    </w:lvl>
+    <w:lvl w:ilvl="2" w:tplc="04150005" w:tentative="1">
+      <w:start w:val="1"/>
+      <w:numFmt w:val="bullet"/>
+      <w:lvlText w:val=""/>
+      <w:lvlJc w:val="left"/>
+      <w:pPr>
+        <w:ind w:left="2160" w:hanging="360"/>
+      </w:pPr>
+      <w:rPr>
+        <w:rFonts w:ascii="Wingdings" w:hAnsi="Wingdings" w:hint="default"/>
+      </w:rPr>
+    </w:lvl>
+    <w:lvl w:ilvl="3" w:tplc="04150001" w:tentative="1">
+      <w:start w:val="1"/>
+      <w:numFmt w:val="bullet"/>
+      <w:lvlText w:val=""/>
+      <w:lvlJc w:val="left"/>
+      <w:pPr>
+        <w:ind w:left="2880" w:hanging="360"/>
+      </w:pPr>
+      <w:rPr>
+        <w:rFonts w:ascii="Symbol" w:hAnsi="Symbol" w:hint="default"/>
+      </w:rPr>
+    </w:lvl>
+    <w:lvl w:ilvl="4" w:tplc="04150003" w:tentative="1">
+      <w:start w:val="1"/>
+      <w:numFmt w:val="bullet"/>
+      <w:lvlText w:val="o"/>
+      <w:lvlJc w:val="left"/>
+      <w:pPr>
+        <w:ind w:left="3600" w:hanging="360"/>
+      </w:pPr>
+      <w:rPr>
+        <w:rFonts w:ascii="Courier New" w:hAnsi="Courier New" w:cs="Courier New" w:hint="default"/>
+      </w:rPr>
+    </w:lvl>
+    <w:lvl w:ilvl="5" w:tplc="04150005" w:tentative="1">
+      <w:start w:val="1"/>
+      <w:numFmt w:val="bullet"/>
+      <w:lvlText w:val=""/>
+      <w:lvlJc w:val="left"/>
+      <w:pPr>
+        <w:ind w:left="4320" w:hanging="360"/>
+      </w:pPr>
+      <w:rPr>
+        <w:rFonts w:ascii="Wingdings" w:hAnsi="Wingdings" w:hint="default"/>
+      </w:rPr>
+    </w:lvl>
+    <w:lvl w:ilvl="6" w:tplc="04150001" w:tentative="1">
+      <w:start w:val="1"/>
+      <w:numFmt w:val="bullet"/>
+      <w:lvlText w:val=""/>
+      <w:lvlJc w:val="left"/>
+      <w:pPr>
+        <w:ind w:left="5040" w:hanging="360"/>
+      </w:pPr>
+      <w:rPr>
+        <w:rFonts w:ascii="Symbol" w:hAnsi="Symbol" w:hint="default"/>
+      </w:rPr>
+    </w:lvl>
+    <w:lvl w:ilvl="7" w:tplc="04150003" w:tentative="1">
+      <w:start w:val="1"/>
+      <w:numFmt w:val="bullet"/>
+      <w:lvlText w:val="o"/>
+      <w:lvlJc w:val="left"/>
+      <w:pPr>
+        <w:ind w:left="5760" w:hanging="360"/>
+      </w:pPr>
+      <w:rPr>
+        <w:rFonts w:ascii="Courier New" w:hAnsi="Courier New" w:cs="Courier New" w:hint="default"/>
+      </w:rPr>
+    </w:lvl>
+    <w:lvl w:ilvl="8" w:tplc="04150005" w:tentative="1">
+      <w:start w:val="1"/>
+      <w:numFmt w:val="bullet"/>
+      <w:lvlText w:val=""/>
+      <w:lvlJc w:val="left"/>
+      <w:pPr>
+        <w:ind w:left="6480" w:hanging="360"/>
+      </w:pPr>
+      <w:rPr>
+        <w:rFonts w:ascii="Wingdings" w:hAnsi="Wingdings" w:hint="default"/>
+      </w:rPr>
+    </w:lvl>
+  </w:abstractNum>
+  <w:abstractNum w:abstractNumId="3">
     <w:nsid w:val="074B7CBB"/>
     <w:multiLevelType w:val="hybridMultilevel"/>
     <w:tmpl w:val="BCFED9B2"/>
@@ -5404,7 +6090,7 @@
       </w:rPr>
     </w:lvl>
   </w:abstractNum>
-  <w:abstractNum w:abstractNumId="3">
+  <w:abstractNum w:abstractNumId="4">
     <w:nsid w:val="0A9A5AD1"/>
     <w:multiLevelType w:val="multilevel"/>
     <w:tmpl w:val="47863560"/>
@@ -5544,7 +6230,7 @@
       </w:rPr>
     </w:lvl>
   </w:abstractNum>
-  <w:abstractNum w:abstractNumId="4">
+  <w:abstractNum w:abstractNumId="5">
     <w:nsid w:val="112E35F6"/>
     <w:multiLevelType w:val="hybridMultilevel"/>
     <w:tmpl w:val="7E28652E"/>
@@ -5633,7 +6319,7 @@
       </w:pPr>
     </w:lvl>
   </w:abstractNum>
-  <w:abstractNum w:abstractNumId="5">
+  <w:abstractNum w:abstractNumId="6">
     <w:nsid w:val="12A15E8F"/>
     <w:multiLevelType w:val="hybridMultilevel"/>
     <w:tmpl w:val="A16C44B8"/>
@@ -5733,7 +6419,120 @@
       </w:pPr>
     </w:lvl>
   </w:abstractNum>
-  <w:abstractNum w:abstractNumId="6">
+  <w:abstractNum w:abstractNumId="7">
+    <w:nsid w:val="13D62A0D"/>
+    <w:multiLevelType w:val="hybridMultilevel"/>
+    <w:tmpl w:val="C0BA2D84"/>
+    <w:lvl w:ilvl="0" w:tplc="E572F29C">
+      <w:start w:val="1"/>
+      <w:numFmt w:val="bullet"/>
+      <w:lvlText w:val=""/>
+      <w:lvlJc w:val="left"/>
+      <w:pPr>
+        <w:ind w:left="1080" w:hanging="360"/>
+      </w:pPr>
+      <w:rPr>
+        <w:rFonts w:ascii="Symbol" w:hAnsi="Symbol" w:hint="default"/>
+      </w:rPr>
+    </w:lvl>
+    <w:lvl w:ilvl="1" w:tplc="04150003" w:tentative="1">
+      <w:start w:val="1"/>
+      <w:numFmt w:val="bullet"/>
+      <w:lvlText w:val="o"/>
+      <w:lvlJc w:val="left"/>
+      <w:pPr>
+        <w:ind w:left="1800" w:hanging="360"/>
+      </w:pPr>
+      <w:rPr>
+        <w:rFonts w:ascii="Courier New" w:hAnsi="Courier New" w:cs="Courier New" w:hint="default"/>
+      </w:rPr>
+    </w:lvl>
+    <w:lvl w:ilvl="2" w:tplc="04150005" w:tentative="1">
+      <w:start w:val="1"/>
+      <w:numFmt w:val="bullet"/>
+      <w:lvlText w:val=""/>
+      <w:lvlJc w:val="left"/>
+      <w:pPr>
+        <w:ind w:left="2520" w:hanging="360"/>
+      </w:pPr>
+      <w:rPr>
+        <w:rFonts w:ascii="Wingdings" w:hAnsi="Wingdings" w:hint="default"/>
+      </w:rPr>
+    </w:lvl>
+    <w:lvl w:ilvl="3" w:tplc="04150001" w:tentative="1">
+      <w:start w:val="1"/>
+      <w:numFmt w:val="bullet"/>
+      <w:lvlText w:val=""/>
+      <w:lvlJc w:val="left"/>
+      <w:pPr>
+        <w:ind w:left="3240" w:hanging="360"/>
+      </w:pPr>
+      <w:rPr>
+        <w:rFonts w:ascii="Symbol" w:hAnsi="Symbol" w:hint="default"/>
+      </w:rPr>
+    </w:lvl>
+    <w:lvl w:ilvl="4" w:tplc="04150003" w:tentative="1">
+      <w:start w:val="1"/>
+      <w:numFmt w:val="bullet"/>
+      <w:lvlText w:val="o"/>
+      <w:lvlJc w:val="left"/>
+      <w:pPr>
+        <w:ind w:left="3960" w:hanging="360"/>
+      </w:pPr>
+      <w:rPr>
+        <w:rFonts w:ascii="Courier New" w:hAnsi="Courier New" w:cs="Courier New" w:hint="default"/>
+      </w:rPr>
+    </w:lvl>
+    <w:lvl w:ilvl="5" w:tplc="04150005" w:tentative="1">
+      <w:start w:val="1"/>
+      <w:numFmt w:val="bullet"/>
+      <w:lvlText w:val=""/>
+      <w:lvlJc w:val="left"/>
+      <w:pPr>
+        <w:ind w:left="4680" w:hanging="360"/>
+      </w:pPr>
+      <w:rPr>
+        <w:rFonts w:ascii="Wingdings" w:hAnsi="Wingdings" w:hint="default"/>
+      </w:rPr>
+    </w:lvl>
+    <w:lvl w:ilvl="6" w:tplc="04150001" w:tentative="1">
+      <w:start w:val="1"/>
+      <w:numFmt w:val="bullet"/>
+      <w:lvlText w:val=""/>
+      <w:lvlJc w:val="left"/>
+      <w:pPr>
+        <w:ind w:left="5400" w:hanging="360"/>
+      </w:pPr>
+      <w:rPr>
+        <w:rFonts w:ascii="Symbol" w:hAnsi="Symbol" w:hint="default"/>
+      </w:rPr>
+    </w:lvl>
+    <w:lvl w:ilvl="7" w:tplc="04150003" w:tentative="1">
+      <w:start w:val="1"/>
+      <w:numFmt w:val="bullet"/>
+      <w:lvlText w:val="o"/>
+      <w:lvlJc w:val="left"/>
+      <w:pPr>
+        <w:ind w:left="6120" w:hanging="360"/>
+      </w:pPr>
+      <w:rPr>
+        <w:rFonts w:ascii="Courier New" w:hAnsi="Courier New" w:cs="Courier New" w:hint="default"/>
+      </w:rPr>
+    </w:lvl>
+    <w:lvl w:ilvl="8" w:tplc="04150005" w:tentative="1">
+      <w:start w:val="1"/>
+      <w:numFmt w:val="bullet"/>
+      <w:lvlText w:val=""/>
+      <w:lvlJc w:val="left"/>
+      <w:pPr>
+        <w:ind w:left="6840" w:hanging="360"/>
+      </w:pPr>
+      <w:rPr>
+        <w:rFonts w:ascii="Wingdings" w:hAnsi="Wingdings" w:hint="default"/>
+      </w:rPr>
+    </w:lvl>
+  </w:abstractNum>
+  <w:abstractNum w:abstractNumId="8">
     <w:nsid w:val="159827C8"/>
     <w:multiLevelType w:val="hybridMultilevel"/>
     <w:tmpl w:val="C632E344"/>
@@ -5872,7 +6671,7 @@
       </w:rPr>
     </w:lvl>
   </w:abstractNum>
-  <w:abstractNum w:abstractNumId="7">
+  <w:abstractNum w:abstractNumId="9">
     <w:nsid w:val="172E038C"/>
     <w:multiLevelType w:val="multilevel"/>
     <w:tmpl w:val="C632E344"/>
@@ -6011,7 +6810,7 @@
       </w:rPr>
     </w:lvl>
   </w:abstractNum>
-  <w:abstractNum w:abstractNumId="8">
+  <w:abstractNum w:abstractNumId="10">
     <w:nsid w:val="18A947D2"/>
     <w:multiLevelType w:val="hybridMultilevel"/>
     <w:tmpl w:val="FE1403E6"/>
@@ -6100,7 +6899,120 @@
       </w:pPr>
     </w:lvl>
   </w:abstractNum>
-  <w:abstractNum w:abstractNumId="9">
+  <w:abstractNum w:abstractNumId="11">
+    <w:nsid w:val="199071AD"/>
+    <w:multiLevelType w:val="hybridMultilevel"/>
+    <w:tmpl w:val="A1CA57D4"/>
+    <w:lvl w:ilvl="0" w:tplc="E572F29C">
+      <w:start w:val="1"/>
+      <w:numFmt w:val="bullet"/>
+      <w:lvlText w:val=""/>
+      <w:lvlJc w:val="left"/>
+      <w:pPr>
+        <w:ind w:left="1080" w:hanging="360"/>
+      </w:pPr>
+      <w:rPr>
+        <w:rFonts w:ascii="Symbol" w:hAnsi="Symbol" w:hint="default"/>
+      </w:rPr>
+    </w:lvl>
+    <w:lvl w:ilvl="1" w:tplc="04150003" w:tentative="1">
+      <w:start w:val="1"/>
+      <w:numFmt w:val="bullet"/>
+      <w:lvlText w:val="o"/>
+      <w:lvlJc w:val="left"/>
+      <w:pPr>
+        <w:ind w:left="1800" w:hanging="360"/>
+      </w:pPr>
+      <w:rPr>
+        <w:rFonts w:ascii="Courier New" w:hAnsi="Courier New" w:cs="Courier New" w:hint="default"/>
+      </w:rPr>
+    </w:lvl>
+    <w:lvl w:ilvl="2" w:tplc="04150005" w:tentative="1">
+      <w:start w:val="1"/>
+      <w:numFmt w:val="bullet"/>
+      <w:lvlText w:val=""/>
+      <w:lvlJc w:val="left"/>
+      <w:pPr>
+        <w:ind w:left="2520" w:hanging="360"/>
+      </w:pPr>
+      <w:rPr>
+        <w:rFonts w:ascii="Wingdings" w:hAnsi="Wingdings" w:hint="default"/>
+      </w:rPr>
+    </w:lvl>
+    <w:lvl w:ilvl="3" w:tplc="04150001" w:tentative="1">
+      <w:start w:val="1"/>
+      <w:numFmt w:val="bullet"/>
+      <w:lvlText w:val=""/>
+      <w:lvlJc w:val="left"/>
+      <w:pPr>
+        <w:ind w:left="3240" w:hanging="360"/>
+      </w:pPr>
+      <w:rPr>
+        <w:rFonts w:ascii="Symbol" w:hAnsi="Symbol" w:hint="default"/>
+      </w:rPr>
+    </w:lvl>
+    <w:lvl w:ilvl="4" w:tplc="04150003" w:tentative="1">
+      <w:start w:val="1"/>
+      <w:numFmt w:val="bullet"/>
+      <w:lvlText w:val="o"/>
+      <w:lvlJc w:val="left"/>
+      <w:pPr>
+        <w:ind w:left="3960" w:hanging="360"/>
+      </w:pPr>
+      <w:rPr>
+        <w:rFonts w:ascii="Courier New" w:hAnsi="Courier New" w:cs="Courier New" w:hint="default"/>
+      </w:rPr>
+    </w:lvl>
+    <w:lvl w:ilvl="5" w:tplc="04150005" w:tentative="1">
+      <w:start w:val="1"/>
+      <w:numFmt w:val="bullet"/>
+      <w:lvlText w:val=""/>
+      <w:lvlJc w:val="left"/>
+      <w:pPr>
+        <w:ind w:left="4680" w:hanging="360"/>
+      </w:pPr>
+      <w:rPr>
+        <w:rFonts w:ascii="Wingdings" w:hAnsi="Wingdings" w:hint="default"/>
+      </w:rPr>
+    </w:lvl>
+    <w:lvl w:ilvl="6" w:tplc="04150001" w:tentative="1">
+      <w:start w:val="1"/>
+      <w:numFmt w:val="bullet"/>
+      <w:lvlText w:val=""/>
+      <w:lvlJc w:val="left"/>
+      <w:pPr>
+        <w:ind w:left="5400" w:hanging="360"/>
+      </w:pPr>
+      <w:rPr>
+        <w:rFonts w:ascii="Symbol" w:hAnsi="Symbol" w:hint="default"/>
+      </w:rPr>
+    </w:lvl>
+    <w:lvl w:ilvl="7" w:tplc="04150003" w:tentative="1">
+      <w:start w:val="1"/>
+      <w:numFmt w:val="bullet"/>
+      <w:lvlText w:val="o"/>
+      <w:lvlJc w:val="left"/>
+      <w:pPr>
+        <w:ind w:left="6120" w:hanging="360"/>
+      </w:pPr>
+      <w:rPr>
+        <w:rFonts w:ascii="Courier New" w:hAnsi="Courier New" w:cs="Courier New" w:hint="default"/>
+      </w:rPr>
+    </w:lvl>
+    <w:lvl w:ilvl="8" w:tplc="04150005" w:tentative="1">
+      <w:start w:val="1"/>
+      <w:numFmt w:val="bullet"/>
+      <w:lvlText w:val=""/>
+      <w:lvlJc w:val="left"/>
+      <w:pPr>
+        <w:ind w:left="6840" w:hanging="360"/>
+      </w:pPr>
+      <w:rPr>
+        <w:rFonts w:ascii="Wingdings" w:hAnsi="Wingdings" w:hint="default"/>
+      </w:rPr>
+    </w:lvl>
+  </w:abstractNum>
+  <w:abstractNum w:abstractNumId="12">
     <w:nsid w:val="19E475FA"/>
     <w:multiLevelType w:val="multilevel"/>
     <w:tmpl w:val="A1B2C1E0"/>
@@ -6240,7 +7152,7 @@
       </w:rPr>
     </w:lvl>
   </w:abstractNum>
-  <w:abstractNum w:abstractNumId="10">
+  <w:abstractNum w:abstractNumId="13">
     <w:nsid w:val="1C187E5E"/>
     <w:multiLevelType w:val="hybridMultilevel"/>
     <w:tmpl w:val="8CE80A54"/>
@@ -6330,7 +7242,7 @@
       </w:pPr>
     </w:lvl>
   </w:abstractNum>
-  <w:abstractNum w:abstractNumId="11">
+  <w:abstractNum w:abstractNumId="14">
     <w:nsid w:val="1E304002"/>
     <w:multiLevelType w:val="multilevel"/>
     <w:tmpl w:val="83FA8456"/>
@@ -6470,7 +7382,7 @@
       </w:rPr>
     </w:lvl>
   </w:abstractNum>
-  <w:abstractNum w:abstractNumId="12">
+  <w:abstractNum w:abstractNumId="15">
     <w:nsid w:val="2C920A7C"/>
     <w:multiLevelType w:val="hybridMultilevel"/>
     <w:tmpl w:val="0B4CAF30"/>
@@ -6570,7 +7482,7 @@
       </w:pPr>
     </w:lvl>
   </w:abstractNum>
-  <w:abstractNum w:abstractNumId="13">
+  <w:abstractNum w:abstractNumId="16">
     <w:nsid w:val="2DF97086"/>
     <w:multiLevelType w:val="hybridMultilevel"/>
     <w:tmpl w:val="47863560"/>
@@ -6710,7 +7622,7 @@
       </w:rPr>
     </w:lvl>
   </w:abstractNum>
-  <w:abstractNum w:abstractNumId="14">
+  <w:abstractNum w:abstractNumId="17">
     <w:nsid w:val="309464A4"/>
     <w:multiLevelType w:val="hybridMultilevel"/>
     <w:tmpl w:val="555E4994"/>
@@ -6823,7 +7735,7 @@
       </w:rPr>
     </w:lvl>
   </w:abstractNum>
-  <w:abstractNum w:abstractNumId="15">
+  <w:abstractNum w:abstractNumId="18">
     <w:nsid w:val="309A4745"/>
     <w:multiLevelType w:val="hybridMultilevel"/>
     <w:tmpl w:val="D8B4058C"/>
@@ -6936,7 +7848,7 @@
       </w:rPr>
     </w:lvl>
   </w:abstractNum>
-  <w:abstractNum w:abstractNumId="16">
+  <w:abstractNum w:abstractNumId="19">
     <w:nsid w:val="39EC5BF6"/>
     <w:multiLevelType w:val="hybridMultilevel"/>
     <w:tmpl w:val="4CD02256"/>
@@ -7049,7 +7961,7 @@
       </w:rPr>
     </w:lvl>
   </w:abstractNum>
-  <w:abstractNum w:abstractNumId="17">
+  <w:abstractNum w:abstractNumId="20">
     <w:nsid w:val="3F532490"/>
     <w:multiLevelType w:val="hybridMultilevel"/>
     <w:tmpl w:val="E2CC35E4"/>
@@ -7189,7 +8101,7 @@
       </w:rPr>
     </w:lvl>
   </w:abstractNum>
-  <w:abstractNum w:abstractNumId="18">
+  <w:abstractNum w:abstractNumId="21">
     <w:nsid w:val="428B0B79"/>
     <w:multiLevelType w:val="hybridMultilevel"/>
     <w:tmpl w:val="C7B2A4C0"/>
@@ -7302,7 +8214,7 @@
       </w:rPr>
     </w:lvl>
   </w:abstractNum>
-  <w:abstractNum w:abstractNumId="19">
+  <w:abstractNum w:abstractNumId="22">
     <w:nsid w:val="44BA5F6D"/>
     <w:multiLevelType w:val="hybridMultilevel"/>
     <w:tmpl w:val="39642ED2"/>
@@ -7391,7 +8303,7 @@
       </w:pPr>
     </w:lvl>
   </w:abstractNum>
-  <w:abstractNum w:abstractNumId="20">
+  <w:abstractNum w:abstractNumId="23">
     <w:nsid w:val="44D0229D"/>
     <w:multiLevelType w:val="hybridMultilevel"/>
     <w:tmpl w:val="49661E84"/>
@@ -7531,7 +8443,7 @@
       </w:rPr>
     </w:lvl>
   </w:abstractNum>
-  <w:abstractNum w:abstractNumId="21">
+  <w:abstractNum w:abstractNumId="24">
     <w:nsid w:val="46DF1D18"/>
     <w:multiLevelType w:val="hybridMultilevel"/>
     <w:tmpl w:val="A7502938"/>
@@ -7620,7 +8532,7 @@
       </w:pPr>
     </w:lvl>
   </w:abstractNum>
-  <w:abstractNum w:abstractNumId="22">
+  <w:abstractNum w:abstractNumId="25">
     <w:nsid w:val="4A0B58C9"/>
     <w:multiLevelType w:val="hybridMultilevel"/>
     <w:tmpl w:val="CCAEEB10"/>
@@ -7760,7 +8672,7 @@
       </w:rPr>
     </w:lvl>
   </w:abstractNum>
-  <w:abstractNum w:abstractNumId="23">
+  <w:abstractNum w:abstractNumId="26">
     <w:nsid w:val="4A5858A9"/>
     <w:multiLevelType w:val="hybridMultilevel"/>
     <w:tmpl w:val="4EAEBBF6"/>
@@ -7900,7 +8812,7 @@
       </w:rPr>
     </w:lvl>
   </w:abstractNum>
-  <w:abstractNum w:abstractNumId="24">
+  <w:abstractNum w:abstractNumId="27">
     <w:nsid w:val="4F9009AB"/>
     <w:multiLevelType w:val="hybridMultilevel"/>
     <w:tmpl w:val="169246D8"/>
@@ -8040,7 +8952,7 @@
       </w:rPr>
     </w:lvl>
   </w:abstractNum>
-  <w:abstractNum w:abstractNumId="25">
+  <w:abstractNum w:abstractNumId="28">
     <w:nsid w:val="50330A07"/>
     <w:multiLevelType w:val="hybridMultilevel"/>
     <w:tmpl w:val="8CE80A54"/>
@@ -8130,7 +9042,7 @@
       </w:pPr>
     </w:lvl>
   </w:abstractNum>
-  <w:abstractNum w:abstractNumId="26">
+  <w:abstractNum w:abstractNumId="29">
     <w:nsid w:val="507E2F1A"/>
     <w:multiLevelType w:val="hybridMultilevel"/>
     <w:tmpl w:val="6E92481C"/>
@@ -8243,7 +9155,7 @@
       </w:rPr>
     </w:lvl>
   </w:abstractNum>
-  <w:abstractNum w:abstractNumId="27">
+  <w:abstractNum w:abstractNumId="30">
     <w:nsid w:val="57CE4EF9"/>
     <w:multiLevelType w:val="hybridMultilevel"/>
     <w:tmpl w:val="BCD8415A"/>
@@ -8383,7 +9295,7 @@
       </w:rPr>
     </w:lvl>
   </w:abstractNum>
-  <w:abstractNum w:abstractNumId="28">
+  <w:abstractNum w:abstractNumId="31">
     <w:nsid w:val="5DC4639E"/>
     <w:multiLevelType w:val="hybridMultilevel"/>
     <w:tmpl w:val="E36C49C2"/>
@@ -8523,7 +9435,7 @@
       </w:rPr>
     </w:lvl>
   </w:abstractNum>
-  <w:abstractNum w:abstractNumId="29">
+  <w:abstractNum w:abstractNumId="32">
     <w:nsid w:val="60FD1859"/>
     <w:multiLevelType w:val="multilevel"/>
     <w:tmpl w:val="0415001F"/>
@@ -8609,7 +9521,7 @@
       </w:pPr>
     </w:lvl>
   </w:abstractNum>
-  <w:abstractNum w:abstractNumId="30">
+  <w:abstractNum w:abstractNumId="33">
     <w:nsid w:val="64F25570"/>
     <w:multiLevelType w:val="hybridMultilevel"/>
     <w:tmpl w:val="FD50839A"/>
@@ -8722,7 +9634,7 @@
       </w:rPr>
     </w:lvl>
   </w:abstractNum>
-  <w:abstractNum w:abstractNumId="31">
+  <w:abstractNum w:abstractNumId="34">
     <w:nsid w:val="69095227"/>
     <w:multiLevelType w:val="hybridMultilevel"/>
     <w:tmpl w:val="B12EE482"/>
@@ -8835,7 +9747,7 @@
       </w:rPr>
     </w:lvl>
   </w:abstractNum>
-  <w:abstractNum w:abstractNumId="32">
+  <w:abstractNum w:abstractNumId="35">
     <w:nsid w:val="6B236F82"/>
     <w:multiLevelType w:val="hybridMultilevel"/>
     <w:tmpl w:val="297492D4"/>
@@ -8975,7 +9887,7 @@
       </w:rPr>
     </w:lvl>
   </w:abstractNum>
-  <w:abstractNum w:abstractNumId="33">
+  <w:abstractNum w:abstractNumId="36">
     <w:nsid w:val="6BEF740E"/>
     <w:multiLevelType w:val="multilevel"/>
     <w:tmpl w:val="0415001F"/>
@@ -9061,7 +9973,231 @@
       </w:pPr>
     </w:lvl>
   </w:abstractNum>
-  <w:abstractNum w:abstractNumId="34">
+  <w:abstractNum w:abstractNumId="37">
+    <w:nsid w:val="704E34B3"/>
+    <w:multiLevelType w:val="hybridMultilevel"/>
+    <w:tmpl w:val="9B1E3A34"/>
+    <w:lvl w:ilvl="0" w:tplc="70B2CCBA">
+      <w:numFmt w:val="bullet"/>
+      <w:lvlText w:val="-"/>
+      <w:lvlJc w:val="left"/>
+      <w:pPr>
+        <w:ind w:left="720" w:hanging="360"/>
+      </w:pPr>
+      <w:rPr>
+        <w:rFonts w:ascii="Times New Roman" w:eastAsia="Times New Roman" w:hAnsi="Times New Roman" w:cs="Times New Roman" w:hint="default"/>
+      </w:rPr>
+    </w:lvl>
+    <w:lvl w:ilvl="1" w:tplc="04150003" w:tentative="1">
+      <w:start w:val="1"/>
+      <w:numFmt w:val="bullet"/>
+      <w:lvlText w:val="o"/>
+      <w:lvlJc w:val="left"/>
+      <w:pPr>
+        <w:ind w:left="1440" w:hanging="360"/>
+      </w:pPr>
+      <w:rPr>
+        <w:rFonts w:ascii="Courier New" w:hAnsi="Courier New" w:cs="Courier New" w:hint="default"/>
+      </w:rPr>
+    </w:lvl>
+    <w:lvl w:ilvl="2" w:tplc="04150005" w:tentative="1">
+      <w:start w:val="1"/>
+      <w:numFmt w:val="bullet"/>
+      <w:lvlText w:val=""/>
+      <w:lvlJc w:val="left"/>
+      <w:pPr>
+        <w:ind w:left="2160" w:hanging="360"/>
+      </w:pPr>
+      <w:rPr>
+        <w:rFonts w:ascii="Wingdings" w:hAnsi="Wingdings" w:hint="default"/>
+      </w:rPr>
+    </w:lvl>
+    <w:lvl w:ilvl="3" w:tplc="04150001" w:tentative="1">
+      <w:start w:val="1"/>
+      <w:numFmt w:val="bullet"/>
+      <w:lvlText w:val=""/>
+      <w:lvlJc w:val="left"/>
+      <w:pPr>
+        <w:ind w:left="2880" w:hanging="360"/>
+      </w:pPr>
+      <w:rPr>
+        <w:rFonts w:ascii="Symbol" w:hAnsi="Symbol" w:hint="default"/>
+      </w:rPr>
+    </w:lvl>
+    <w:lvl w:ilvl="4" w:tplc="04150003" w:tentative="1">
+      <w:start w:val="1"/>
+      <w:numFmt w:val="bullet"/>
+      <w:lvlText w:val="o"/>
+      <w:lvlJc w:val="left"/>
+      <w:pPr>
+        <w:ind w:left="3600" w:hanging="360"/>
+      </w:pPr>
+      <w:rPr>
+        <w:rFonts w:ascii="Courier New" w:hAnsi="Courier New" w:cs="Courier New" w:hint="default"/>
+      </w:rPr>
+    </w:lvl>
+    <w:lvl w:ilvl="5" w:tplc="04150005" w:tentative="1">
+      <w:start w:val="1"/>
+      <w:numFmt w:val="bullet"/>
+      <w:lvlText w:val=""/>
+      <w:lvlJc w:val="left"/>
+      <w:pPr>
+        <w:ind w:left="4320" w:hanging="360"/>
+      </w:pPr>
+      <w:rPr>
+        <w:rFonts w:ascii="Wingdings" w:hAnsi="Wingdings" w:hint="default"/>
+      </w:rPr>
+    </w:lvl>
+    <w:lvl w:ilvl="6" w:tplc="04150001" w:tentative="1">
+      <w:start w:val="1"/>
+      <w:numFmt w:val="bullet"/>
+      <w:lvlText w:val=""/>
+      <w:lvlJc w:val="left"/>
+      <w:pPr>
+        <w:ind w:left="5040" w:hanging="360"/>
+      </w:pPr>
+      <w:rPr>
+        <w:rFonts w:ascii="Symbol" w:hAnsi="Symbol" w:hint="default"/>
+      </w:rPr>
+    </w:lvl>
+    <w:lvl w:ilvl="7" w:tplc="04150003" w:tentative="1">
+      <w:start w:val="1"/>
+      <w:numFmt w:val="bullet"/>
+      <w:lvlText w:val="o"/>
+      <w:lvlJc w:val="left"/>
+      <w:pPr>
+        <w:ind w:left="5760" w:hanging="360"/>
+      </w:pPr>
+      <w:rPr>
+        <w:rFonts w:ascii="Courier New" w:hAnsi="Courier New" w:cs="Courier New" w:hint="default"/>
+      </w:rPr>
+    </w:lvl>
+    <w:lvl w:ilvl="8" w:tplc="04150005" w:tentative="1">
+      <w:start w:val="1"/>
+      <w:numFmt w:val="bullet"/>
+      <w:lvlText w:val=""/>
+      <w:lvlJc w:val="left"/>
+      <w:pPr>
+        <w:ind w:left="6480" w:hanging="360"/>
+      </w:pPr>
+      <w:rPr>
+        <w:rFonts w:ascii="Wingdings" w:hAnsi="Wingdings" w:hint="default"/>
+      </w:rPr>
+    </w:lvl>
+  </w:abstractNum>
+  <w:abstractNum w:abstractNumId="38">
+    <w:nsid w:val="721E28C3"/>
+    <w:multiLevelType w:val="hybridMultilevel"/>
+    <w:tmpl w:val="2202E854"/>
+    <w:lvl w:ilvl="0" w:tplc="F92EDF1E">
+      <w:numFmt w:val="bullet"/>
+      <w:lvlText w:val="-"/>
+      <w:lvlJc w:val="left"/>
+      <w:pPr>
+        <w:ind w:left="720" w:hanging="360"/>
+      </w:pPr>
+      <w:rPr>
+        <w:rFonts w:ascii="Times New Roman" w:eastAsia="Times New Roman" w:hAnsi="Times New Roman" w:cs="Times New Roman" w:hint="default"/>
+      </w:rPr>
+    </w:lvl>
+    <w:lvl w:ilvl="1" w:tplc="04150003" w:tentative="1">
+      <w:start w:val="1"/>
+      <w:numFmt w:val="bullet"/>
+      <w:lvlText w:val="o"/>
+      <w:lvlJc w:val="left"/>
+      <w:pPr>
+        <w:ind w:left="1440" w:hanging="360"/>
+      </w:pPr>
+      <w:rPr>
+        <w:rFonts w:ascii="Courier New" w:hAnsi="Courier New" w:cs="Courier New" w:hint="default"/>
+      </w:rPr>
+    </w:lvl>
+    <w:lvl w:ilvl="2" w:tplc="04150005" w:tentative="1">
+      <w:start w:val="1"/>
+      <w:numFmt w:val="bullet"/>
+      <w:lvlText w:val=""/>
+      <w:lvlJc w:val="left"/>
+      <w:pPr>
+        <w:ind w:left="2160" w:hanging="360"/>
+      </w:pPr>
+      <w:rPr>
+        <w:rFonts w:ascii="Wingdings" w:hAnsi="Wingdings" w:hint="default"/>
+      </w:rPr>
+    </w:lvl>
+    <w:lvl w:ilvl="3" w:tplc="04150001" w:tentative="1">
+      <w:start w:val="1"/>
+      <w:numFmt w:val="bullet"/>
+      <w:lvlText w:val=""/>
+      <w:lvlJc w:val="left"/>
+      <w:pPr>
+        <w:ind w:left="2880" w:hanging="360"/>
+      </w:pPr>
+      <w:rPr>
+        <w:rFonts w:ascii="Symbol" w:hAnsi="Symbol" w:hint="default"/>
+      </w:rPr>
+    </w:lvl>
+    <w:lvl w:ilvl="4" w:tplc="04150003" w:tentative="1">
+      <w:start w:val="1"/>
+      <w:numFmt w:val="bullet"/>
+      <w:lvlText w:val="o"/>
+      <w:lvlJc w:val="left"/>
+      <w:pPr>
+        <w:ind w:left="3600" w:hanging="360"/>
+      </w:pPr>
+      <w:rPr>
+        <w:rFonts w:ascii="Courier New" w:hAnsi="Courier New" w:cs="Courier New" w:hint="default"/>
+      </w:rPr>
+    </w:lvl>
+    <w:lvl w:ilvl="5" w:tplc="04150005" w:tentative="1">
+      <w:start w:val="1"/>
+      <w:numFmt w:val="bullet"/>
+      <w:lvlText w:val=""/>
+      <w:lvlJc w:val="left"/>
+      <w:pPr>
+        <w:ind w:left="4320" w:hanging="360"/>
+      </w:pPr>
+      <w:rPr>
+        <w:rFonts w:ascii="Wingdings" w:hAnsi="Wingdings" w:hint="default"/>
+      </w:rPr>
+    </w:lvl>
+    <w:lvl w:ilvl="6" w:tplc="04150001" w:tentative="1">
+      <w:start w:val="1"/>
+      <w:numFmt w:val="bullet"/>
+      <w:lvlText w:val=""/>
+      <w:lvlJc w:val="left"/>
+      <w:pPr>
+        <w:ind w:left="5040" w:hanging="360"/>
+      </w:pPr>
+      <w:rPr>
+        <w:rFonts w:ascii="Symbol" w:hAnsi="Symbol" w:hint="default"/>
+      </w:rPr>
+    </w:lvl>
+    <w:lvl w:ilvl="7" w:tplc="04150003" w:tentative="1">
+      <w:start w:val="1"/>
+      <w:numFmt w:val="bullet"/>
+      <w:lvlText w:val="o"/>
+      <w:lvlJc w:val="left"/>
+      <w:pPr>
+        <w:ind w:left="5760" w:hanging="360"/>
+      </w:pPr>
+      <w:rPr>
+        <w:rFonts w:ascii="Courier New" w:hAnsi="Courier New" w:cs="Courier New" w:hint="default"/>
+      </w:rPr>
+    </w:lvl>
+    <w:lvl w:ilvl="8" w:tplc="04150005" w:tentative="1">
+      <w:start w:val="1"/>
+      <w:numFmt w:val="bullet"/>
+      <w:lvlText w:val=""/>
+      <w:lvlJc w:val="left"/>
+      <w:pPr>
+        <w:ind w:left="6480" w:hanging="360"/>
+      </w:pPr>
+      <w:rPr>
+        <w:rFonts w:ascii="Wingdings" w:hAnsi="Wingdings" w:hint="default"/>
+      </w:rPr>
+    </w:lvl>
+  </w:abstractNum>
+  <w:abstractNum w:abstractNumId="39">
     <w:nsid w:val="76C66C13"/>
     <w:multiLevelType w:val="hybridMultilevel"/>
     <w:tmpl w:val="CAA49C9A"/>
@@ -9174,7 +10310,7 @@
       </w:pPr>
     </w:lvl>
   </w:abstractNum>
-  <w:abstractNum w:abstractNumId="35">
+  <w:abstractNum w:abstractNumId="40">
     <w:nsid w:val="7E5D7D8E"/>
     <w:multiLevelType w:val="hybridMultilevel"/>
     <w:tmpl w:val="8CE80A54"/>
@@ -9265,112 +10401,127 @@
     </w:lvl>
   </w:abstractNum>
   <w:num w:numId="1">
-    <w:abstractNumId w:val="32"/>
+    <w:abstractNumId w:val="35"/>
   </w:num>
   <w:num w:numId="2">
-    <w:abstractNumId w:val="20"/>
+    <w:abstractNumId w:val="23"/>
   </w:num>
   <w:num w:numId="3">
-    <w:abstractNumId w:val="6"/>
+    <w:abstractNumId w:val="8"/>
   </w:num>
   <w:num w:numId="4">
-    <w:abstractNumId w:val="7"/>
+    <w:abstractNumId w:val="9"/>
   </w:num>
   <w:num w:numId="5">
-    <w:abstractNumId w:val="17"/>
+    <w:abstractNumId w:val="20"/>
   </w:num>
   <w:num w:numId="6">
     <w:abstractNumId w:val="0"/>
   </w:num>
   <w:num w:numId="7">
-    <w:abstractNumId w:val="9"/>
+    <w:abstractNumId w:val="12"/>
   </w:num>
   <w:num w:numId="8">
+    <w:abstractNumId w:val="25"/>
+  </w:num>
+  <w:num w:numId="9">
+    <w:abstractNumId w:val="16"/>
+  </w:num>
+  <w:num w:numId="10">
+    <w:abstractNumId w:val="4"/>
+  </w:num>
+  <w:num w:numId="11">
+    <w:abstractNumId w:val="27"/>
+  </w:num>
+  <w:num w:numId="12">
+    <w:abstractNumId w:val="31"/>
+  </w:num>
+  <w:num w:numId="13">
+    <w:abstractNumId w:val="39"/>
+  </w:num>
+  <w:num w:numId="14">
+    <w:abstractNumId w:val="14"/>
+  </w:num>
+  <w:num w:numId="15">
+    <w:abstractNumId w:val="26"/>
+  </w:num>
+  <w:num w:numId="16">
+    <w:abstractNumId w:val="15"/>
+  </w:num>
+  <w:num w:numId="17">
+    <w:abstractNumId w:val="6"/>
+  </w:num>
+  <w:num w:numId="18">
+    <w:abstractNumId w:val="33"/>
+  </w:num>
+  <w:num w:numId="19">
+    <w:abstractNumId w:val="21"/>
+  </w:num>
+  <w:num w:numId="20">
     <w:abstractNumId w:val="22"/>
   </w:num>
-  <w:num w:numId="9">
-    <w:abstractNumId w:val="13"/>
+  <w:num w:numId="21">
+    <w:abstractNumId w:val="29"/>
   </w:num>
-  <w:num w:numId="10">
+  <w:num w:numId="22">
     <w:abstractNumId w:val="3"/>
   </w:num>
-  <w:num w:numId="11">
+  <w:num w:numId="23">
+    <w:abstractNumId w:val="18"/>
+  </w:num>
+  <w:num w:numId="24">
+    <w:abstractNumId w:val="32"/>
+  </w:num>
+  <w:num w:numId="25">
+    <w:abstractNumId w:val="36"/>
+  </w:num>
+  <w:num w:numId="26">
+    <w:abstractNumId w:val="5"/>
+  </w:num>
+  <w:num w:numId="27">
     <w:abstractNumId w:val="24"/>
   </w:num>
-  <w:num w:numId="12">
-    <w:abstractNumId w:val="28"/>
+  <w:num w:numId="28">
+    <w:abstractNumId w:val="40"/>
   </w:num>
-  <w:num w:numId="13">
+  <w:num w:numId="29">
+    <w:abstractNumId w:val="30"/>
+  </w:num>
+  <w:num w:numId="30">
     <w:abstractNumId w:val="34"/>
   </w:num>
-  <w:num w:numId="14">
-    <w:abstractNumId w:val="11"/>
+  <w:num w:numId="31">
+    <w:abstractNumId w:val="17"/>
   </w:num>
-  <w:num w:numId="15">
-    <w:abstractNumId w:val="23"/>
-  </w:num>
-  <w:num w:numId="16">
-    <w:abstractNumId w:val="12"/>
-  </w:num>
-  <w:num w:numId="17">
-    <w:abstractNumId w:val="5"/>
-  </w:num>
-  <w:num w:numId="18">
-    <w:abstractNumId w:val="30"/>
-  </w:num>
-  <w:num w:numId="19">
-    <w:abstractNumId w:val="18"/>
-  </w:num>
-  <w:num w:numId="20">
+  <w:num w:numId="32">
     <w:abstractNumId w:val="19"/>
   </w:num>
-  <w:num w:numId="21">
-    <w:abstractNumId w:val="26"/>
-  </w:num>
-  <w:num w:numId="22">
-    <w:abstractNumId w:val="2"/>
-  </w:num>
-  <w:num w:numId="23">
-    <w:abstractNumId w:val="15"/>
-  </w:num>
-  <w:num w:numId="24">
-    <w:abstractNumId w:val="29"/>
-  </w:num>
-  <w:num w:numId="25">
-    <w:abstractNumId w:val="33"/>
-  </w:num>
-  <w:num w:numId="26">
-    <w:abstractNumId w:val="4"/>
-  </w:num>
-  <w:num w:numId="27">
-    <w:abstractNumId w:val="21"/>
-  </w:num>
-  <w:num w:numId="28">
-    <w:abstractNumId w:val="35"/>
-  </w:num>
-  <w:num w:numId="29">
-    <w:abstractNumId w:val="27"/>
-  </w:num>
-  <w:num w:numId="30">
-    <w:abstractNumId w:val="31"/>
-  </w:num>
-  <w:num w:numId="31">
-    <w:abstractNumId w:val="14"/>
-  </w:num>
-  <w:num w:numId="32">
-    <w:abstractNumId w:val="16"/>
-  </w:num>
   <w:num w:numId="33">
-    <w:abstractNumId w:val="10"/>
+    <w:abstractNumId w:val="13"/>
   </w:num>
   <w:num w:numId="34">
     <w:abstractNumId w:val="1"/>
   </w:num>
   <w:num w:numId="35">
-    <w:abstractNumId w:val="8"/>
+    <w:abstractNumId w:val="10"/>
   </w:num>
   <w:num w:numId="36">
-    <w:abstractNumId w:val="25"/>
+    <w:abstractNumId w:val="28"/>
+  </w:num>
+  <w:num w:numId="37">
+    <w:abstractNumId w:val="7"/>
+  </w:num>
+  <w:num w:numId="38">
+    <w:abstractNumId w:val="11"/>
+  </w:num>
+  <w:num w:numId="39">
+    <w:abstractNumId w:val="2"/>
+  </w:num>
+  <w:num w:numId="40">
+    <w:abstractNumId w:val="37"/>
+  </w:num>
+  <w:num w:numId="41">
+    <w:abstractNumId w:val="38"/>
   </w:num>
 </w:numbering>
 </file>
@@ -10121,7 +11272,7 @@
 </file>
 
 <file path=customXml/itemProps1.xml><?xml version="1.0" encoding="utf-8"?>
-<ds:datastoreItem xmlns:ds="http://schemas.openxmlformats.org/officeDocument/2006/customXml" ds:itemID="{190B9C4B-9759-4080-BFBA-C47E8B50447A}">
+<ds:datastoreItem xmlns:ds="http://schemas.openxmlformats.org/officeDocument/2006/customXml" ds:itemID="{A35B4EA1-521F-4330-BA4C-61361C70F884}">
   <ds:schemaRefs>
     <ds:schemaRef ds:uri="http://schemas.openxmlformats.org/officeDocument/2006/bibliography"/>
   </ds:schemaRefs>

</xml_diff>

<commit_message>
Uzupełniono instrukcję nr 6 Kontrolki Przygotowano pliki VI dla ćwiczenia 7
</commit_message>
<xml_diff>
--- a/Cw6 Kontrolki/PiWDP6 Kontrolki.docx
+++ b/Cw6 Kontrolki/PiWDP6 Kontrolki.docx
@@ -1323,7 +1323,7 @@
               <w:fldChar w:fldCharType="begin"/>
             </w:r>
             <w:r>
-              <w:instrText xml:space="preserve"> REF _Ref431677884 \h </w:instrText>
+              <w:instrText xml:space="preserve"> REF _Ref434669804 \h </w:instrText>
             </w:r>
             <w:r>
               <w:fldChar w:fldCharType="separate"/>
@@ -1333,6 +1333,12 @@
                 <w:b/>
               </w:rPr>
               <w:t>PRZYKŁAD REALIZACJI ZADANIA</w:t>
+            </w:r>
+            <w:r>
+              <w:rPr>
+                <w:b/>
+              </w:rPr>
+              <w:t xml:space="preserve"> – konwersja kontrolki na definicję typu</w:t>
             </w:r>
             <w:r>
               <w:fldChar w:fldCharType="end"/>
@@ -1362,7 +1368,7 @@
               <w:rPr>
                 <w:noProof/>
               </w:rPr>
-              <w:t>7</w:t>
+              <w:t>6</w:t>
             </w:r>
             <w:r>
               <w:fldChar w:fldCharType="end"/>
@@ -1440,7 +1446,7 @@
               <w:rPr>
                 <w:noProof/>
               </w:rPr>
-              <w:t>8</w:t>
+              <w:t>7</w:t>
             </w:r>
             <w:r>
               <w:fldChar w:fldCharType="end"/>
@@ -1515,7 +1521,7 @@
               <w:rPr>
                 <w:noProof/>
               </w:rPr>
-              <w:t>8</w:t>
+              <w:t>7</w:t>
             </w:r>
             <w:r>
               <w:fldChar w:fldCharType="end"/>
@@ -1821,7 +1827,7 @@
                 <w:sz w:val="22"/>
                 <w:szCs w:val="22"/>
               </w:rPr>
-              <w:instrText xml:space="preserve"> REF _Ref432718756 \h </w:instrText>
+              <w:instrText xml:space="preserve"> REF _Ref434671037 \h </w:instrText>
             </w:r>
             <w:r>
               <w:rPr>
@@ -1840,7 +1846,7 @@
               <w:rPr>
                 <w:sz w:val="20"/>
               </w:rPr>
-              <w:t>Przykładowa realizacja zadania obliczania histogramu – kod programu.</w:t>
+              <w:t>Konwersja kontrolki na definicje typu</w:t>
             </w:r>
             <w:r>
               <w:rPr>
@@ -1865,7 +1871,7 @@
               <w:fldChar w:fldCharType="begin"/>
             </w:r>
             <w:r>
-              <w:instrText xml:space="preserve"> PAGEREF _Ref432718756 \h </w:instrText>
+              <w:instrText xml:space="preserve"> PAGEREF _Ref434671037 \h </w:instrText>
             </w:r>
             <w:r>
               <w:fldChar w:fldCharType="separate"/>
@@ -1922,7 +1928,7 @@
                 <w:sz w:val="22"/>
                 <w:szCs w:val="22"/>
               </w:rPr>
-              <w:instrText xml:space="preserve"> REF _Ref432972393 \h </w:instrText>
+              <w:instrText xml:space="preserve"> REF _Ref434671042 \h </w:instrText>
             </w:r>
             <w:r>
               <w:rPr>
@@ -1941,19 +1947,35 @@
               <w:rPr>
                 <w:sz w:val="20"/>
               </w:rPr>
-              <w:t xml:space="preserve">Przykładowa realizacja zadania obliczania histogramu – </w:t>
-            </w:r>
+              <w:t xml:space="preserve">Okno definicji kontrolki z zaznaczoną opcją </w:t>
+            </w:r>
+            <w:proofErr w:type="spellStart"/>
             <w:r>
               <w:rPr>
                 <w:sz w:val="20"/>
               </w:rPr>
-              <w:t>panel</w:t>
-            </w:r>
+              <w:t>Type</w:t>
+            </w:r>
+            <w:proofErr w:type="spellEnd"/>
             <w:r>
               <w:rPr>
                 <w:sz w:val="20"/>
               </w:rPr>
-              <w:t xml:space="preserve"> programu.</w:t>
+              <w:t xml:space="preserve"> </w:t>
+            </w:r>
+            <w:proofErr w:type="spellStart"/>
+            <w:r>
+              <w:rPr>
+                <w:sz w:val="20"/>
+              </w:rPr>
+              <w:t>Def</w:t>
+            </w:r>
+            <w:proofErr w:type="spellEnd"/>
+            <w:r>
+              <w:rPr>
+                <w:sz w:val="20"/>
+              </w:rPr>
+              <w:t>.</w:t>
             </w:r>
             <w:r>
               <w:rPr>
@@ -1978,7 +2000,7 @@
               <w:fldChar w:fldCharType="begin"/>
             </w:r>
             <w:r>
-              <w:instrText xml:space="preserve"> PAGEREF _Ref432972393 \h </w:instrText>
+              <w:instrText xml:space="preserve"> PAGEREF _Ref434671042 \h </w:instrText>
             </w:r>
             <w:r>
               <w:fldChar w:fldCharType="separate"/>
@@ -2168,9 +2190,6 @@
           <w:p>
             <w:pPr>
               <w:spacing w:before="120" w:after="120"/>
-              <w:rPr>
-                <w:lang w:val="en-US"/>
-              </w:rPr>
             </w:pPr>
           </w:p>
         </w:tc>
@@ -2211,9 +2230,6 @@
           <w:p>
             <w:pPr>
               <w:spacing w:before="120" w:after="120"/>
-              <w:rPr>
-                <w:lang w:val="en-US"/>
-              </w:rPr>
             </w:pPr>
           </w:p>
         </w:tc>
@@ -2254,9 +2270,6 @@
           <w:p>
             <w:pPr>
               <w:spacing w:before="120" w:after="120"/>
-              <w:rPr>
-                <w:lang w:val="en-US"/>
-              </w:rPr>
             </w:pPr>
           </w:p>
         </w:tc>
@@ -4382,116 +4395,20 @@
     </w:p>
     <w:p>
       <w:pPr>
-        <w:pStyle w:val="Akapitzlist"/>
-        <w:numPr>
-          <w:ilvl w:val="0"/>
-          <w:numId w:val="1"/>
-        </w:numPr>
-        <w:spacing w:line="360" w:lineRule="auto"/>
-      </w:pPr>
-      <w:r>
-        <w:t>Zastosowanie wektorów:</w:t>
-      </w:r>
-    </w:p>
-    <w:p>
-      <w:pPr>
-        <w:spacing w:line="360" w:lineRule="auto"/>
-        <w:ind w:left="360"/>
-      </w:pPr>
-      <w:r>
-        <w:t xml:space="preserve">- </w:t>
-      </w:r>
-      <w:r>
-        <w:t>z głównej pętli programu (</w:t>
-      </w:r>
-      <w:proofErr w:type="spellStart"/>
-      <w:r>
-        <w:rPr>
-          <w:b/>
-        </w:rPr>
-        <w:t>While</w:t>
-      </w:r>
-      <w:proofErr w:type="spellEnd"/>
-      <w:r>
-        <w:t>) wyprowadzić dane w postaci wektora danych</w:t>
-      </w:r>
-      <w:r>
-        <w:t xml:space="preserve"> (wartości zmierzone i wartości średnie)</w:t>
-      </w:r>
-      <w:r>
-        <w:t xml:space="preserve">, </w:t>
-      </w:r>
-    </w:p>
-    <w:p>
-      <w:pPr>
-        <w:spacing w:line="360" w:lineRule="auto"/>
-        <w:ind w:left="360"/>
-      </w:pPr>
-      <w:r>
-        <w:t>- wprowadzić dane do nast</w:t>
-      </w:r>
-      <w:r>
-        <w:t>ę</w:t>
-      </w:r>
-      <w:r>
-        <w:t xml:space="preserve">pnej pętli </w:t>
-      </w:r>
-      <w:proofErr w:type="spellStart"/>
-      <w:r>
-        <w:rPr>
-          <w:b/>
-        </w:rPr>
-        <w:t>While</w:t>
-      </w:r>
-      <w:proofErr w:type="spellEnd"/>
-      <w:r>
-        <w:t>,</w:t>
-      </w:r>
-    </w:p>
-    <w:p>
-      <w:pPr>
-        <w:spacing w:line="360" w:lineRule="auto"/>
-        <w:ind w:left="360"/>
-      </w:pPr>
-      <w:r>
-        <w:t>- napisać funkcję umożliwiającą użytkownikowi wybran</w:t>
-      </w:r>
-      <w:r>
-        <w:t>ie dowolnego fragmentu danych i </w:t>
-      </w:r>
-      <w:r>
-        <w:t>obejrzenie ich na wykresie</w:t>
-      </w:r>
-      <w:r>
-        <w:t>,</w:t>
-      </w:r>
-    </w:p>
-    <w:p>
-      <w:pPr>
-        <w:spacing w:line="360" w:lineRule="auto"/>
-        <w:ind w:left="360"/>
-      </w:pPr>
-      <w:r>
-        <w:t>- napisać funkcję umożliwiającą użytkownikowi przeskalowania danych,</w:t>
-      </w:r>
-    </w:p>
-    <w:p>
-      <w:pPr>
-        <w:spacing w:line="360" w:lineRule="auto"/>
-        <w:ind w:left="360"/>
-      </w:pPr>
-      <w:r>
-        <w:t>- napisać funkcję umożliwiającą użytkownikowi zmianę offsetu danych,</w:t>
-      </w:r>
-    </w:p>
-    <w:p>
-      <w:pPr>
         <w:spacing w:line="360" w:lineRule="auto"/>
         <w:ind w:left="360"/>
         <w:jc w:val="both"/>
       </w:pPr>
       <w:r>
-        <w:t>- napisać funkcję liczącą histogram danych z zadaną rozdzielczością,</w:t>
+        <w:t xml:space="preserve">- umieścić na panelu kontrolkę typu </w:t>
+      </w:r>
+      <w:proofErr w:type="spellStart"/>
+      <w:r>
+        <w:t>Enum</w:t>
+      </w:r>
+      <w:proofErr w:type="spellEnd"/>
+      <w:r>
+        <w:t>,</w:t>
       </w:r>
     </w:p>
     <w:p>
@@ -4500,103 +4417,64 @@
         <w:ind w:left="360"/>
         <w:jc w:val="both"/>
       </w:pPr>
+      <w:r>
+        <w:t xml:space="preserve">- zmienić nazwę kontrolki na </w:t>
+      </w:r>
+      <w:r>
+        <w:rPr>
+          <w:i/>
+        </w:rPr>
+        <w:t>Stan</w:t>
+      </w:r>
+      <w:r>
+        <w:t>,</w:t>
+      </w:r>
     </w:p>
     <w:p>
       <w:pPr>
-        <w:pStyle w:val="Akapitzlist"/>
-        <w:numPr>
-          <w:ilvl w:val="0"/>
-          <w:numId w:val="25"/>
-        </w:numPr>
         <w:spacing w:line="360" w:lineRule="auto"/>
+        <w:ind w:left="360"/>
         <w:jc w:val="both"/>
-        <w:outlineLvl w:val="0"/>
-        <w:rPr>
-          <w:b/>
-        </w:rPr>
-      </w:pPr>
-      <w:bookmarkStart w:id="13" w:name="_Ref427319642"/>
-      <w:bookmarkStart w:id="14" w:name="_Ref431677884"/>
-      <w:r>
-        <w:rPr>
-          <w:b/>
-        </w:rPr>
-        <w:t>PRZYKŁAD REALIZACJI ZADANIA</w:t>
-      </w:r>
-      <w:bookmarkEnd w:id="13"/>
-      <w:bookmarkEnd w:id="14"/>
-      <w:r>
-        <w:rPr>
-          <w:b/>
-        </w:rPr>
-        <w:t xml:space="preserve"> – obliczanie histogramu danych</w:t>
+      </w:pPr>
+      <w:r>
+        <w:t xml:space="preserve">- edytować elementy kontrolki (zakładka: </w:t>
+      </w:r>
+      <w:r>
+        <w:rPr>
+          <w:i/>
+        </w:rPr>
+        <w:t xml:space="preserve">Edit </w:t>
+      </w:r>
+      <w:proofErr w:type="spellStart"/>
+      <w:r>
+        <w:rPr>
+          <w:i/>
+        </w:rPr>
+        <w:t>Items</w:t>
+      </w:r>
+      <w:proofErr w:type="spellEnd"/>
+      <w:r>
+        <w:t>):</w:t>
       </w:r>
     </w:p>
     <w:p>
       <w:pPr>
         <w:spacing w:line="360" w:lineRule="auto"/>
-        <w:ind w:firstLine="708"/>
+        <w:ind w:left="360"/>
         <w:jc w:val="both"/>
-        <w:rPr>
-          <w:sz w:val="20"/>
-        </w:rPr>
-      </w:pPr>
-      <w:r>
-        <w:t xml:space="preserve">Przykładowa realizacja obliczania histogramu danych została przedstawiona na </w:t>
-      </w:r>
-      <w:r>
-        <w:fldChar w:fldCharType="begin"/>
-      </w:r>
-      <w:r>
-        <w:instrText xml:space="preserve"> REF _Ref432718756 \n \h </w:instrText>
-      </w:r>
-      <w:r>
-        <w:fldChar w:fldCharType="separate"/>
-      </w:r>
-      <w:r>
-        <w:t>Rys. 8</w:t>
-      </w:r>
-      <w:r>
-        <w:fldChar w:fldCharType="end"/>
-      </w:r>
-      <w:r>
-        <w:t>.</w:t>
-      </w:r>
-      <w:r>
-        <w:t xml:space="preserve"> Algorytm został podzielony na trzy części: obliczenie zakresów, przejście przez kolejne przedziały (zewnętrzna pętla </w:t>
-      </w:r>
-      <w:r>
-        <w:rPr>
-          <w:b/>
-        </w:rPr>
-        <w:t>For</w:t>
-      </w:r>
-      <w:r>
-        <w:t xml:space="preserve">), sprawdzenie czy wartość mieści się w aktualnym zakresie (wewnętrzna pętla </w:t>
-      </w:r>
-      <w:r>
-        <w:rPr>
-          <w:b/>
-        </w:rPr>
-        <w:t>For</w:t>
-      </w:r>
-      <w:r>
-        <w:t>). Wadą tego rozwiązania jest konieczność przeszukiwania całego zbioru danych tyle razy, ile wynosi liczba przedziałów.</w:t>
-      </w:r>
-    </w:p>
-    <w:p>
-      <w:pPr>
-        <w:spacing w:line="360" w:lineRule="auto"/>
-      </w:pPr>
+      </w:pPr>
+      <w:r>
+        <w:t xml:space="preserve"> </w:t>
+      </w:r>
       <w:r>
         <w:rPr>
           <w:noProof/>
         </w:rPr>
         <w:drawing>
           <wp:inline distT="0" distB="0" distL="0" distR="0">
-            <wp:extent cx="5756910" cy="2099310"/>
+            <wp:extent cx="1375410" cy="1419225"/>
             <wp:effectExtent l="19050" t="0" r="0" b="0"/>
-            <wp:docPr id="40" name="Obraz 40" descr="D:\Marek\Documents\LabVIEW PiWDP instrukcje\Cw5 tablice klastry\histogram.png"/>
+            <wp:docPr id="2" name="Obraz 4"/>
             <wp:cNvGraphicFramePr>
               <a:graphicFrameLocks xmlns:a="http://schemas.openxmlformats.org/drawingml/2006/main" noChangeAspect="1"/>
             </wp:cNvGraphicFramePr>
@@ -4604,7 +4482,7 @@
               <a:graphicData uri="http://schemas.openxmlformats.org/drawingml/2006/picture">
                 <pic:pic xmlns:pic="http://schemas.openxmlformats.org/drawingml/2006/picture">
                   <pic:nvPicPr>
-                    <pic:cNvPr id="0" name="Picture 40" descr="D:\Marek\Documents\LabVIEW PiWDP instrukcje\Cw5 tablice klastry\histogram.png"/>
+                    <pic:cNvPr id="0" name="Picture 4"/>
                     <pic:cNvPicPr>
                       <a:picLocks noChangeAspect="1" noChangeArrowheads="1"/>
                     </pic:cNvPicPr>
@@ -4619,7 +4497,7 @@
                   <pic:spPr bwMode="auto">
                     <a:xfrm>
                       <a:off x="0" y="0"/>
-                      <a:ext cx="5756910" cy="2099310"/>
+                      <a:ext cx="1375410" cy="1419225"/>
                     </a:xfrm>
                     <a:prstGeom prst="rect">
                       <a:avLst/>
@@ -4641,29 +4519,513 @@
     </w:p>
     <w:p>
       <w:pPr>
+        <w:spacing w:line="360" w:lineRule="auto"/>
+        <w:ind w:left="360"/>
+        <w:jc w:val="both"/>
+      </w:pPr>
+      <w:r>
+        <w:t>- skonwertować kontrolkę na definicję typu,</w:t>
+      </w:r>
+    </w:p>
+    <w:p>
+      <w:pPr>
+        <w:spacing w:line="360" w:lineRule="auto"/>
+        <w:ind w:left="360"/>
+        <w:jc w:val="both"/>
+      </w:pPr>
+      <w:r>
+        <w:t xml:space="preserve">- zapisać definicję pod nazwą </w:t>
+      </w:r>
+      <w:proofErr w:type="spellStart"/>
+      <w:r>
+        <w:rPr>
+          <w:i/>
+        </w:rPr>
+        <w:t>Stany.ctl</w:t>
+      </w:r>
+      <w:proofErr w:type="spellEnd"/>
+      <w:r>
+        <w:t>,</w:t>
+      </w:r>
+    </w:p>
+    <w:p>
+      <w:pPr>
+        <w:spacing w:line="360" w:lineRule="auto"/>
+        <w:ind w:left="360"/>
+        <w:jc w:val="both"/>
+      </w:pPr>
+      <w:r>
+        <w:t xml:space="preserve">- Umieścić kontrolkę </w:t>
+      </w:r>
+      <w:proofErr w:type="spellStart"/>
+      <w:r>
+        <w:rPr>
+          <w:i/>
+        </w:rPr>
+        <w:t>Stany.ctl</w:t>
+      </w:r>
+      <w:proofErr w:type="spellEnd"/>
+      <w:r>
+        <w:t xml:space="preserve"> w katalogu </w:t>
+      </w:r>
+      <w:r>
+        <w:rPr>
+          <w:i/>
+        </w:rPr>
+        <w:t>Kontrolki</w:t>
+      </w:r>
+      <w:r>
+        <w:t>.</w:t>
+      </w:r>
+    </w:p>
+    <w:p>
+      <w:pPr>
+        <w:spacing w:line="360" w:lineRule="auto"/>
+        <w:ind w:left="360"/>
+        <w:jc w:val="both"/>
+      </w:pPr>
+    </w:p>
+    <w:p>
+      <w:pPr>
         <w:pStyle w:val="Akapitzlist"/>
         <w:numPr>
           <w:ilvl w:val="0"/>
-          <w:numId w:val="28"/>
+          <w:numId w:val="25"/>
         </w:numPr>
         <w:spacing w:line="360" w:lineRule="auto"/>
-        <w:jc w:val="center"/>
-        <w:rPr>
-          <w:sz w:val="20"/>
-        </w:rPr>
-      </w:pPr>
-      <w:bookmarkStart w:id="15" w:name="_Ref432718756"/>
-      <w:r>
-        <w:rPr>
-          <w:sz w:val="20"/>
-        </w:rPr>
-        <w:t>Przykładowa realizacja zadania obliczania histogramu – kod programu.</w:t>
+        <w:jc w:val="both"/>
+        <w:outlineLvl w:val="0"/>
+        <w:rPr>
+          <w:b/>
+        </w:rPr>
+      </w:pPr>
+      <w:bookmarkStart w:id="13" w:name="_Ref427319642"/>
+      <w:bookmarkStart w:id="14" w:name="_Ref431677884"/>
+      <w:bookmarkStart w:id="15" w:name="_Ref434669804"/>
+      <w:r>
+        <w:rPr>
+          <w:b/>
+        </w:rPr>
+        <w:t>PRZYKŁAD REALIZACJI ZADANIA</w:t>
+      </w:r>
+      <w:bookmarkEnd w:id="13"/>
+      <w:bookmarkEnd w:id="14"/>
+      <w:r>
+        <w:rPr>
+          <w:b/>
+        </w:rPr>
+        <w:t xml:space="preserve"> </w:t>
+      </w:r>
+      <w:r>
+        <w:rPr>
+          <w:b/>
+        </w:rPr>
+        <w:t>– konwersja kontrolki na definicję typu</w:t>
       </w:r>
       <w:bookmarkEnd w:id="15"/>
     </w:p>
     <w:p>
       <w:pPr>
         <w:spacing w:line="360" w:lineRule="auto"/>
+      </w:pPr>
+    </w:p>
+    <w:p>
+      <w:pPr>
+        <w:spacing w:line="360" w:lineRule="auto"/>
+      </w:pPr>
+      <w:r>
+        <w:t xml:space="preserve">Konwersja kontrolki </w:t>
+      </w:r>
+      <w:r>
+        <w:rPr>
+          <w:i/>
+        </w:rPr>
+        <w:t>Stan</w:t>
+      </w:r>
+      <w:r>
+        <w:t xml:space="preserve"> na definicje typu zapisana pod nazwą </w:t>
+      </w:r>
+      <w:proofErr w:type="spellStart"/>
+      <w:r>
+        <w:rPr>
+          <w:i/>
+        </w:rPr>
+        <w:t>Stany.ctl</w:t>
+      </w:r>
+      <w:proofErr w:type="spellEnd"/>
+      <w:r>
+        <w:t>.</w:t>
+      </w:r>
+    </w:p>
+    <w:p>
+      <w:pPr>
+        <w:spacing w:line="360" w:lineRule="auto"/>
+        <w:rPr>
+          <w:b/>
+          <w:lang w:val="en-GB"/>
+        </w:rPr>
+      </w:pPr>
+      <w:r>
+        <w:rPr>
+          <w:b/>
+          <w:lang w:val="en-GB"/>
+        </w:rPr>
+        <w:t>- PPM</w:t>
+      </w:r>
+      <w:r>
+        <w:rPr>
+          <w:lang w:val="en-GB"/>
+        </w:rPr>
+        <w:t xml:space="preserve"> </w:t>
+      </w:r>
+      <w:r>
+        <w:sym w:font="Wingdings" w:char="F0E0"/>
+      </w:r>
+      <w:r>
+        <w:rPr>
+          <w:lang w:val="en-GB"/>
+        </w:rPr>
+        <w:t xml:space="preserve"> </w:t>
+      </w:r>
+      <w:r>
+        <w:rPr>
+          <w:b/>
+          <w:lang w:val="en-GB"/>
+        </w:rPr>
+        <w:t>Make Type Def.</w:t>
+      </w:r>
+    </w:p>
+    <w:p>
+      <w:pPr>
+        <w:spacing w:line="360" w:lineRule="auto"/>
+        <w:rPr>
+          <w:b/>
+          <w:lang w:val="en-GB"/>
+        </w:rPr>
+      </w:pPr>
+      <w:r>
+        <w:rPr>
+          <w:b/>
+          <w:lang w:val="en-GB"/>
+        </w:rPr>
+        <w:t>- PPM</w:t>
+      </w:r>
+      <w:r>
+        <w:rPr>
+          <w:lang w:val="en-GB"/>
+        </w:rPr>
+        <w:t xml:space="preserve"> </w:t>
+      </w:r>
+      <w:r>
+        <w:sym w:font="Wingdings" w:char="F0E0"/>
+      </w:r>
+      <w:r>
+        <w:rPr>
+          <w:b/>
+        </w:rPr>
+        <w:t xml:space="preserve"> </w:t>
+      </w:r>
+      <w:proofErr w:type="spellStart"/>
+      <w:r>
+        <w:rPr>
+          <w:b/>
+        </w:rPr>
+        <w:t>Open</w:t>
+      </w:r>
+      <w:proofErr w:type="spellEnd"/>
+      <w:r>
+        <w:rPr>
+          <w:b/>
+        </w:rPr>
+        <w:t xml:space="preserve"> </w:t>
+      </w:r>
+      <w:proofErr w:type="spellStart"/>
+      <w:r>
+        <w:rPr>
+          <w:b/>
+        </w:rPr>
+        <w:t>Type</w:t>
+      </w:r>
+      <w:proofErr w:type="spellEnd"/>
+      <w:r>
+        <w:rPr>
+          <w:b/>
+        </w:rPr>
+        <w:t xml:space="preserve"> </w:t>
+      </w:r>
+      <w:proofErr w:type="spellStart"/>
+      <w:r>
+        <w:rPr>
+          <w:b/>
+        </w:rPr>
+        <w:t>Def</w:t>
+      </w:r>
+      <w:proofErr w:type="spellEnd"/>
+      <w:r>
+        <w:rPr>
+          <w:b/>
+        </w:rPr>
+        <w:t>.</w:t>
+      </w:r>
+    </w:p>
+    <w:tbl>
+      <w:tblPr>
+        <w:tblStyle w:val="Tabela-Siatka"/>
+        <w:tblW w:w="0" w:type="auto"/>
+        <w:tblBorders>
+          <w:top w:val="none" w:sz="0" w:space="0" w:color="auto"/>
+          <w:left w:val="none" w:sz="0" w:space="0" w:color="auto"/>
+          <w:bottom w:val="none" w:sz="0" w:space="0" w:color="auto"/>
+          <w:right w:val="none" w:sz="0" w:space="0" w:color="auto"/>
+          <w:insideH w:val="none" w:sz="0" w:space="0" w:color="auto"/>
+          <w:insideV w:val="none" w:sz="0" w:space="0" w:color="auto"/>
+        </w:tblBorders>
+        <w:tblLook w:val="04A0"/>
+      </w:tblPr>
+      <w:tblGrid>
+        <w:gridCol w:w="4605"/>
+        <w:gridCol w:w="4641"/>
+      </w:tblGrid>
+      <w:tr>
+        <w:tc>
+          <w:tcPr>
+            <w:tcW w:w="4605" w:type="dxa"/>
+          </w:tcPr>
+          <w:p>
+            <w:pPr>
+              <w:spacing w:line="360" w:lineRule="auto"/>
+            </w:pPr>
+            <w:r>
+              <w:rPr>
+                <w:noProof/>
+              </w:rPr>
+              <w:drawing>
+                <wp:inline distT="0" distB="0" distL="0" distR="0">
+                  <wp:extent cx="2479675" cy="1455420"/>
+                  <wp:effectExtent l="19050" t="0" r="0" b="0"/>
+                  <wp:docPr id="3" name="Obraz 11"/>
+                  <wp:cNvGraphicFramePr>
+                    <a:graphicFrameLocks xmlns:a="http://schemas.openxmlformats.org/drawingml/2006/main" noChangeAspect="1"/>
+                  </wp:cNvGraphicFramePr>
+                  <a:graphic xmlns:a="http://schemas.openxmlformats.org/drawingml/2006/main">
+                    <a:graphicData uri="http://schemas.openxmlformats.org/drawingml/2006/picture">
+                      <pic:pic xmlns:pic="http://schemas.openxmlformats.org/drawingml/2006/picture">
+                        <pic:nvPicPr>
+                          <pic:cNvPr id="0" name="Picture 11"/>
+                          <pic:cNvPicPr>
+                            <a:picLocks noChangeAspect="1" noChangeArrowheads="1"/>
+                          </pic:cNvPicPr>
+                        </pic:nvPicPr>
+                        <pic:blipFill>
+                          <a:blip r:embed="rId17" cstate="print"/>
+                          <a:srcRect/>
+                          <a:stretch>
+                            <a:fillRect/>
+                          </a:stretch>
+                        </pic:blipFill>
+                        <pic:spPr bwMode="auto">
+                          <a:xfrm>
+                            <a:off x="0" y="0"/>
+                            <a:ext cx="2479675" cy="1455420"/>
+                          </a:xfrm>
+                          <a:prstGeom prst="rect">
+                            <a:avLst/>
+                          </a:prstGeom>
+                          <a:noFill/>
+                          <a:ln w="9525">
+                            <a:noFill/>
+                            <a:miter lim="800000"/>
+                            <a:headEnd/>
+                            <a:tailEnd/>
+                          </a:ln>
+                        </pic:spPr>
+                      </pic:pic>
+                    </a:graphicData>
+                  </a:graphic>
+                </wp:inline>
+              </w:drawing>
+            </w:r>
+          </w:p>
+        </w:tc>
+        <w:tc>
+          <w:tcPr>
+            <w:tcW w:w="4641" w:type="dxa"/>
+          </w:tcPr>
+          <w:p>
+            <w:pPr>
+              <w:spacing w:line="360" w:lineRule="auto"/>
+            </w:pPr>
+            <w:r>
+              <w:object w:dxaOrig="4425" w:dyaOrig="2940">
+                <v:shapetype id="_x0000_t75" coordsize="21600,21600" o:spt="75" o:preferrelative="t" path="m@4@5l@4@11@9@11@9@5xe" filled="f" stroked="f">
+                  <v:stroke joinstyle="miter"/>
+                  <v:formulas>
+                    <v:f eqn="if lineDrawn pixelLineWidth 0"/>
+                    <v:f eqn="sum @0 1 0"/>
+                    <v:f eqn="sum 0 0 @1"/>
+                    <v:f eqn="prod @2 1 2"/>
+                    <v:f eqn="prod @3 21600 pixelWidth"/>
+                    <v:f eqn="prod @3 21600 pixelHeight"/>
+                    <v:f eqn="sum @0 0 1"/>
+                    <v:f eqn="prod @6 1 2"/>
+                    <v:f eqn="prod @7 21600 pixelWidth"/>
+                    <v:f eqn="sum @8 21600 0"/>
+                    <v:f eqn="prod @7 21600 pixelHeight"/>
+                    <v:f eqn="sum @10 21600 0"/>
+                  </v:formulas>
+                  <v:path o:extrusionok="f" gradientshapeok="t" o:connecttype="rect"/>
+                  <o:lock v:ext="edit" aspectratio="t"/>
+                </v:shapetype>
+                <v:shape id="_x0000_i1025" type="#_x0000_t75" style="width:221.2pt;height:125pt" o:ole="">
+                  <v:imagedata r:id="rId18" o:title="" cropbottom="9770f"/>
+                </v:shape>
+                <o:OLEObject Type="Embed" ProgID="PBrush" ShapeID="_x0000_i1025" DrawAspect="Content" ObjectID="_1508412910" r:id="rId19"/>
+              </w:object>
+            </w:r>
+          </w:p>
+        </w:tc>
+      </w:tr>
+      <w:tr>
+        <w:tc>
+          <w:tcPr>
+            <w:tcW w:w="9246" w:type="dxa"/>
+            <w:gridSpan w:val="2"/>
+          </w:tcPr>
+          <w:p>
+            <w:pPr>
+              <w:pStyle w:val="Akapitzlist"/>
+              <w:numPr>
+                <w:ilvl w:val="0"/>
+                <w:numId w:val="28"/>
+              </w:numPr>
+              <w:spacing w:line="360" w:lineRule="auto"/>
+              <w:jc w:val="center"/>
+            </w:pPr>
+            <w:bookmarkStart w:id="16" w:name="_Ref434671037"/>
+            <w:r>
+              <w:rPr>
+                <w:sz w:val="20"/>
+              </w:rPr>
+              <w:t>Konwersja kontrolki na definicje typu</w:t>
+            </w:r>
+            <w:bookmarkEnd w:id="16"/>
+          </w:p>
+        </w:tc>
+      </w:tr>
+    </w:tbl>
+    <w:p>
+      <w:pPr>
+        <w:spacing w:line="360" w:lineRule="auto"/>
+      </w:pPr>
+      <w:r>
+        <w:t>W nowo otwartym oknie</w:t>
+      </w:r>
+      <w:r>
+        <w:t xml:space="preserve"> należy upewnić się, czy </w:t>
+      </w:r>
+      <w:proofErr w:type="spellStart"/>
+      <w:r>
+        <w:rPr>
+          <w:i/>
+        </w:rPr>
+        <w:t>Control</w:t>
+      </w:r>
+      <w:proofErr w:type="spellEnd"/>
+      <w:r>
+        <w:rPr>
+          <w:i/>
+        </w:rPr>
+        <w:t xml:space="preserve"> </w:t>
+      </w:r>
+      <w:proofErr w:type="spellStart"/>
+      <w:r>
+        <w:rPr>
+          <w:i/>
+        </w:rPr>
+        <w:t>Type</w:t>
+      </w:r>
+      <w:proofErr w:type="spellEnd"/>
+      <w:r>
+        <w:t xml:space="preserve"> został ustawiony na </w:t>
+      </w:r>
+      <w:proofErr w:type="spellStart"/>
+      <w:r>
+        <w:t>Type</w:t>
+      </w:r>
+      <w:proofErr w:type="spellEnd"/>
+      <w:r>
+        <w:t xml:space="preserve"> </w:t>
+      </w:r>
+      <w:proofErr w:type="spellStart"/>
+      <w:r>
+        <w:t>Def</w:t>
+      </w:r>
+      <w:proofErr w:type="spellEnd"/>
+      <w:r>
+        <w:t xml:space="preserve">. a następnie zapisać kontrolkę </w:t>
+      </w:r>
+      <w:r>
+        <w:rPr>
+          <w:b/>
+        </w:rPr>
+        <w:t>File</w:t>
+      </w:r>
+      <w:r>
+        <w:t xml:space="preserve"> </w:t>
+      </w:r>
+      <w:r>
+        <w:sym w:font="Wingdings" w:char="F0E0"/>
+      </w:r>
+      <w:r>
+        <w:t xml:space="preserve"> </w:t>
+      </w:r>
+      <w:proofErr w:type="spellStart"/>
+      <w:r>
+        <w:rPr>
+          <w:b/>
+        </w:rPr>
+        <w:t>Save</w:t>
+      </w:r>
+      <w:proofErr w:type="spellEnd"/>
+      <w:r>
+        <w:t xml:space="preserve"> lub </w:t>
+      </w:r>
+      <w:r>
+        <w:rPr>
+          <w:b/>
+        </w:rPr>
+        <w:t>File</w:t>
+      </w:r>
+      <w:r>
+        <w:t xml:space="preserve"> </w:t>
+      </w:r>
+      <w:r>
+        <w:sym w:font="Wingdings" w:char="F0E0"/>
+      </w:r>
+      <w:r>
+        <w:t xml:space="preserve"> </w:t>
+      </w:r>
+      <w:proofErr w:type="spellStart"/>
+      <w:r>
+        <w:rPr>
+          <w:b/>
+        </w:rPr>
+        <w:t>Save</w:t>
+      </w:r>
+      <w:proofErr w:type="spellEnd"/>
+      <w:r>
+        <w:rPr>
+          <w:b/>
+        </w:rPr>
+        <w:t xml:space="preserve"> As…</w:t>
+      </w:r>
+      <w:r>
+        <w:t xml:space="preserve"> . </w:t>
+      </w:r>
+    </w:p>
+    <w:p>
+      <w:pPr>
+        <w:spacing w:line="360" w:lineRule="auto"/>
         <w:jc w:val="center"/>
       </w:pPr>
       <w:r>
@@ -4673,9 +5035,9 @@
         <w:lastRenderedPageBreak/>
         <w:drawing>
           <wp:inline distT="0" distB="0" distL="0" distR="0">
-            <wp:extent cx="2994812" cy="2175155"/>
-            <wp:effectExtent l="19050" t="0" r="0" b="0"/>
-            <wp:docPr id="39" name="Obraz 39"/>
+            <wp:extent cx="2073097" cy="1431121"/>
+            <wp:effectExtent l="19050" t="0" r="3353" b="0"/>
+            <wp:docPr id="15" name="Obraz 15"/>
             <wp:cNvGraphicFramePr>
               <a:graphicFrameLocks xmlns:a="http://schemas.openxmlformats.org/drawingml/2006/main" noChangeAspect="1"/>
             </wp:cNvGraphicFramePr>
@@ -4683,13 +5045,13 @@
               <a:graphicData uri="http://schemas.openxmlformats.org/drawingml/2006/picture">
                 <pic:pic xmlns:pic="http://schemas.openxmlformats.org/drawingml/2006/picture">
                   <pic:nvPicPr>
-                    <pic:cNvPr id="0" name="Picture 39"/>
+                    <pic:cNvPr id="0" name="Picture 15"/>
                     <pic:cNvPicPr>
                       <a:picLocks noChangeAspect="1" noChangeArrowheads="1"/>
                     </pic:cNvPicPr>
                   </pic:nvPicPr>
                   <pic:blipFill>
-                    <a:blip r:embed="rId17" cstate="print"/>
+                    <a:blip r:embed="rId20" cstate="print"/>
                     <a:srcRect/>
                     <a:stretch>
                       <a:fillRect/>
@@ -4698,7 +5060,7 @@
                   <pic:spPr bwMode="auto">
                     <a:xfrm>
                       <a:off x="0" y="0"/>
-                      <a:ext cx="2995267" cy="2175485"/>
+                      <a:ext cx="2073358" cy="1431301"/>
                     </a:xfrm>
                     <a:prstGeom prst="rect">
                       <a:avLst/>
@@ -4731,26 +5093,42 @@
           <w:sz w:val="20"/>
         </w:rPr>
       </w:pPr>
-      <w:bookmarkStart w:id="16" w:name="_Ref432972393"/>
+      <w:bookmarkStart w:id="17" w:name="_Ref434671042"/>
       <w:r>
         <w:rPr>
           <w:sz w:val="20"/>
         </w:rPr>
-        <w:t xml:space="preserve">Przykładowa realizacja zadania obliczania histogramu – </w:t>
-      </w:r>
+        <w:t xml:space="preserve">Okno definicji kontrolki z zaznaczoną opcją </w:t>
+      </w:r>
+      <w:proofErr w:type="spellStart"/>
       <w:r>
         <w:rPr>
           <w:sz w:val="20"/>
         </w:rPr>
-        <w:t>panel</w:t>
-      </w:r>
+        <w:t>Type</w:t>
+      </w:r>
+      <w:proofErr w:type="spellEnd"/>
       <w:r>
         <w:rPr>
           <w:sz w:val="20"/>
         </w:rPr>
-        <w:t xml:space="preserve"> programu.</w:t>
-      </w:r>
-      <w:bookmarkEnd w:id="16"/>
+        <w:t xml:space="preserve"> </w:t>
+      </w:r>
+      <w:proofErr w:type="spellStart"/>
+      <w:r>
+        <w:rPr>
+          <w:sz w:val="20"/>
+        </w:rPr>
+        <w:t>Def</w:t>
+      </w:r>
+      <w:proofErr w:type="spellEnd"/>
+      <w:r>
+        <w:rPr>
+          <w:sz w:val="20"/>
+        </w:rPr>
+        <w:t>.</w:t>
+      </w:r>
+      <w:bookmarkEnd w:id="17"/>
     </w:p>
     <w:p>
       <w:pPr>
@@ -4771,14 +5149,14 @@
           <w:b/>
         </w:rPr>
       </w:pPr>
-      <w:bookmarkStart w:id="17" w:name="_Ref427319682"/>
+      <w:bookmarkStart w:id="18" w:name="_Ref427319682"/>
       <w:r>
         <w:rPr>
           <w:b/>
         </w:rPr>
         <w:t>RAPORT</w:t>
       </w:r>
-      <w:bookmarkEnd w:id="17"/>
+      <w:bookmarkEnd w:id="18"/>
     </w:p>
     <w:p>
       <w:pPr>
@@ -4833,14 +5211,14 @@
           <w:b/>
         </w:rPr>
       </w:pPr>
-      <w:bookmarkStart w:id="18" w:name="_Ref427319687"/>
+      <w:bookmarkStart w:id="19" w:name="_Ref427319687"/>
       <w:r>
         <w:rPr>
           <w:b/>
         </w:rPr>
         <w:t>PYTANIA</w:t>
       </w:r>
-      <w:bookmarkEnd w:id="18"/>
+      <w:bookmarkEnd w:id="19"/>
     </w:p>
     <w:p>
       <w:pPr>
@@ -4852,27 +5230,64 @@
         <w:spacing w:line="360" w:lineRule="auto"/>
       </w:pPr>
       <w:r>
-        <w:t xml:space="preserve">Wymienić podobieństwa i różnice pętli </w:t>
+        <w:t xml:space="preserve">Co to jest </w:t>
       </w:r>
       <w:proofErr w:type="spellStart"/>
       <w:r>
-        <w:rPr>
-          <w:b/>
-        </w:rPr>
-        <w:t>While</w:t>
+        <w:t>Custom</w:t>
       </w:r>
       <w:proofErr w:type="spellEnd"/>
       <w:r>
-        <w:t xml:space="preserve"> oraz </w:t>
-      </w:r>
-      <w:r>
-        <w:rPr>
-          <w:b/>
-        </w:rPr>
-        <w:t>FOR</w:t>
-      </w:r>
-      <w:r>
-        <w:t>.</w:t>
+        <w:t xml:space="preserve"> </w:t>
+      </w:r>
+      <w:proofErr w:type="spellStart"/>
+      <w:r>
+        <w:t>Control</w:t>
+      </w:r>
+      <w:proofErr w:type="spellEnd"/>
+      <w:r>
+        <w:t>?</w:t>
+      </w:r>
+    </w:p>
+    <w:p>
+      <w:pPr>
+        <w:pStyle w:val="Akapitzlist"/>
+        <w:numPr>
+          <w:ilvl w:val="0"/>
+          <w:numId w:val="26"/>
+        </w:numPr>
+        <w:spacing w:line="360" w:lineRule="auto"/>
+        <w:jc w:val="both"/>
+      </w:pPr>
+      <w:r>
+        <w:t xml:space="preserve">W programie potrzebna jest struktura danych zawierająca parametry koła określone są następujące parametry: pozycja środka w postaci współrzędnych punktu </w:t>
+      </w:r>
+      <w:r>
+        <w:rPr>
+          <w:b/>
+        </w:rPr>
+        <w:t>X</w:t>
+      </w:r>
+      <w:r>
+        <w:t xml:space="preserve"> i </w:t>
+      </w:r>
+      <w:r>
+        <w:rPr>
+          <w:b/>
+        </w:rPr>
+        <w:t>Y</w:t>
+      </w:r>
+      <w:r>
+        <w:t xml:space="preserve"> oraz średnica </w:t>
+      </w:r>
+      <w:r>
+        <w:rPr>
+          <w:b/>
+        </w:rPr>
+        <w:t>d</w:t>
+      </w:r>
+      <w:r>
+        <w:t>. W przyszłości możliwa będzie konieczność dodania parametru określającego kolor koła. Jaki typ danych będzie najlepszy do realizacji tej struktury?</w:t>
       </w:r>
     </w:p>
     <w:p>
@@ -5039,143 +5454,100 @@
     </w:p>
     <w:p>
       <w:pPr>
-        <w:numPr>
-          <w:ilvl w:val="0"/>
-          <w:numId w:val="6"/>
-        </w:numPr>
-        <w:tabs>
-          <w:tab w:val="clear" w:pos="720"/>
-          <w:tab w:val="num" w:pos="360"/>
-        </w:tabs>
         <w:spacing w:line="360" w:lineRule="auto"/>
-        <w:ind w:left="360"/>
-        <w:jc w:val="both"/>
-      </w:pPr>
-      <w:r>
-        <w:t>Nota katalogowa LM35</w:t>
-      </w:r>
+        <w:jc w:val="right"/>
+        <w:rPr>
+          <w:lang w:val="en-US"/>
+        </w:rPr>
+      </w:pPr>
     </w:p>
     <w:p>
       <w:pPr>
         <w:spacing w:line="360" w:lineRule="auto"/>
         <w:jc w:val="right"/>
-        <w:rPr>
-          <w:lang w:val="en-US"/>
-        </w:rPr>
-      </w:pPr>
+      </w:pPr>
+      <w:r>
+        <w:t>Opracowa</w:t>
+      </w:r>
+      <w:r>
+        <w:t>nie</w:t>
+      </w:r>
+      <w:r>
+        <w:t xml:space="preserve">: </w:t>
+      </w:r>
+      <w:r>
+        <w:t>Marek Kciuk</w:t>
+      </w:r>
     </w:p>
     <w:p>
       <w:pPr>
         <w:spacing w:line="360" w:lineRule="auto"/>
         <w:jc w:val="right"/>
       </w:pPr>
-      <w:r>
-        <w:t>Opracowa</w:t>
-      </w:r>
-      <w:r>
-        <w:t>nie</w:t>
-      </w:r>
-      <w:r>
-        <w:t xml:space="preserve">: </w:t>
-      </w:r>
-      <w:r>
-        <w:t>Marek Kciuk</w:t>
-      </w:r>
     </w:p>
     <w:p>
-      <w:pPr>
-        <w:spacing w:line="360" w:lineRule="auto"/>
-        <w:jc w:val="right"/>
-      </w:pPr>
+      <w:r>
+        <w:br w:type="page"/>
+      </w:r>
     </w:p>
     <w:p>
-      <w:r>
-        <w:br w:type="page"/>
+      <w:pPr>
+        <w:pStyle w:val="Nagwek1"/>
+        <w:rPr>
+          <w:b w:val="0"/>
+        </w:rPr>
+      </w:pPr>
+      <w:r>
+        <w:rPr>
+          <w:b w:val="0"/>
+        </w:rPr>
+        <w:lastRenderedPageBreak/>
+        <w:t>ZADANIA DO REALIZACJI PRZED PRZYSTĄPIENIEM DO ĆWICZENIA</w:t>
       </w:r>
     </w:p>
     <w:p>
       <w:pPr>
-        <w:pStyle w:val="Nagwek1"/>
-        <w:rPr>
-          <w:b w:val="0"/>
-        </w:rPr>
-      </w:pPr>
-      <w:r>
-        <w:rPr>
-          <w:b w:val="0"/>
-        </w:rPr>
-        <w:lastRenderedPageBreak/>
-        <w:t>ZADANIA DO REALIZACJI PRZED PRZYSTĄPIENIEM DO ĆWICZENIA</w:t>
+        <w:spacing w:line="360" w:lineRule="auto"/>
+      </w:pPr>
+      <w:r>
+        <w:t xml:space="preserve">- </w:t>
+      </w:r>
+      <w:r>
+        <w:t xml:space="preserve">ukończyć zadania z instrukcji nr </w:t>
+      </w:r>
+      <w:r>
+        <w:t>5</w:t>
+      </w:r>
+      <w:r>
+        <w:t>.</w:t>
       </w:r>
     </w:p>
     <w:p>
       <w:pPr>
-        <w:spacing w:line="360" w:lineRule="auto"/>
-      </w:pPr>
-      <w:r>
-        <w:t xml:space="preserve">- </w:t>
-      </w:r>
-      <w:r>
-        <w:t>ukończyć zadania z instrukcji nr 4.</w:t>
+        <w:pStyle w:val="Nagwek1"/>
+        <w:rPr>
+          <w:b w:val="0"/>
+        </w:rPr>
+      </w:pPr>
+      <w:r>
+        <w:rPr>
+          <w:b w:val="0"/>
+        </w:rPr>
+        <w:t>ZADANIA DODATKOWE PO WYKONANIU ĆWICZENIA</w:t>
       </w:r>
     </w:p>
     <w:p>
       <w:pPr>
-        <w:pStyle w:val="Nagwek1"/>
-        <w:rPr>
-          <w:b w:val="0"/>
-        </w:rPr>
-      </w:pPr>
-      <w:r>
-        <w:rPr>
-          <w:b w:val="0"/>
-        </w:rPr>
-        <w:t>ZADANIA DODATKOWE PO WYKONANIU ĆWICZENIA</w:t>
+        <w:spacing w:line="360" w:lineRule="auto"/>
+      </w:pPr>
+      <w:r>
+        <w:t>-</w:t>
       </w:r>
     </w:p>
     <w:p>
       <w:pPr>
         <w:spacing w:line="360" w:lineRule="auto"/>
       </w:pPr>
-      <w:r>
-        <w:t xml:space="preserve">- wyprowadzić </w:t>
-      </w:r>
-      <w:r>
-        <w:t xml:space="preserve">wspólnie </w:t>
-      </w:r>
-      <w:r>
-        <w:t>dane</w:t>
-      </w:r>
-      <w:r>
-        <w:t xml:space="preserve"> zmierzone i uśrednione</w:t>
-      </w:r>
-      <w:r>
-        <w:t xml:space="preserve"> z pętli akwizycji za pomocą </w:t>
-      </w:r>
-      <w:proofErr w:type="spellStart"/>
-      <w:r>
-        <w:t>klastra</w:t>
-      </w:r>
-      <w:proofErr w:type="spellEnd"/>
-      <w:r>
-        <w:t>,</w:t>
-      </w:r>
-    </w:p>
-    <w:p>
-      <w:pPr>
-        <w:spacing w:line="360" w:lineRule="auto"/>
-      </w:pPr>
-      <w:r>
-        <w:t xml:space="preserve">- zmienić funkcję </w:t>
-      </w:r>
-      <w:r>
-        <w:t xml:space="preserve">obliczania histogramu z zastosowaniem węzła sortowania Sort 1D </w:t>
-      </w:r>
-      <w:proofErr w:type="spellStart"/>
-      <w:r>
-        <w:t>Array</w:t>
-      </w:r>
-      <w:proofErr w:type="spellEnd"/>
       <w:r>
         <w:t>,</w:t>
       </w:r>
@@ -5450,7 +5822,7 @@
           <v:path o:extrusionok="f" gradientshapeok="t" o:connecttype="rect"/>
           <o:lock v:ext="edit" aspectratio="t"/>
         </v:shapetype>
-        <v:shape id="_x0000_i1027" type="#_x0000_t75" style="width:450pt;height:7.5pt" o:hrpct="0" o:hralign="center" o:hr="t">
+        <v:shape id="_x0000_i1028" type="#_x0000_t75" style="width:450pt;height:7.5pt" o:hrpct="0" o:hralign="center" o:hr="t">
           <v:imagedata r:id="rId1" o:title="BD15155_"/>
         </v:shape>
       </w:pict>
@@ -5598,10 +5970,10 @@
                 <v:path o:extrusionok="f" gradientshapeok="t" o:connecttype="rect"/>
                 <o:lock v:ext="edit" aspectratio="t"/>
               </v:shapetype>
-              <v:shape id="_x0000_i1025" type="#_x0000_t75" style="width:17.3pt;height:27.05pt" o:ole="">
+              <v:shape id="_x0000_i1026" type="#_x0000_t75" style="width:17.3pt;height:27.05pt" o:ole="">
                 <v:imagedata r:id="rId1" o:title=""/>
               </v:shape>
-              <o:OLEObject Type="Embed" ProgID="CorelDRAW.Graphic.11" ShapeID="_x0000_i1025" DrawAspect="Content" ObjectID="_1508184116" r:id="rId2"/>
+              <o:OLEObject Type="Embed" ProgID="CorelDRAW.Graphic.11" ShapeID="_x0000_i1026" DrawAspect="Content" ObjectID="_1508412911" r:id="rId2"/>
             </w:object>
           </w:r>
         </w:p>
@@ -5629,7 +6001,7 @@
               <w:i/>
             </w:rPr>
             <w:pict>
-              <v:shape id="_x0000_i1026" type="#_x0000_t75" style="width:450pt;height:7.5pt" o:hrpct="0" o:hralign="center" o:hr="t">
+              <v:shape id="_x0000_i1027" type="#_x0000_t75" style="width:450pt;height:7.5pt" o:hrpct="0" o:hralign="center" o:hr="t">
                 <v:imagedata r:id="rId3" o:title="BD15155_"/>
               </v:shape>
             </w:pict>
@@ -11272,7 +11644,7 @@
 </file>
 
 <file path=customXml/itemProps1.xml><?xml version="1.0" encoding="utf-8"?>
-<ds:datastoreItem xmlns:ds="http://schemas.openxmlformats.org/officeDocument/2006/customXml" ds:itemID="{A35B4EA1-521F-4330-BA4C-61361C70F884}">
+<ds:datastoreItem xmlns:ds="http://schemas.openxmlformats.org/officeDocument/2006/customXml" ds:itemID="{66E65759-CDC9-4DC4-B6D3-501E25C540E2}">
   <ds:schemaRefs>
     <ds:schemaRef ds:uri="http://schemas.openxmlformats.org/officeDocument/2006/bibliography"/>
   </ds:schemaRefs>

</xml_diff>

<commit_message>
Szablon instrukcji 0 - genreator początek instrukcji 8 - zmienne modyfikacja instrukcji 7 -maszyna stanów
</commit_message>
<xml_diff>
--- a/Cw6 Kontrolki/PiWDP6 Kontrolki.docx
+++ b/Cw6 Kontrolki/PiWDP6 Kontrolki.docx
@@ -2497,15 +2497,7 @@
       </w:pPr>
       <w:bookmarkStart w:id="3" w:name="_Ref432709058"/>
       <w:r>
-        <w:t xml:space="preserve">W </w:t>
-      </w:r>
-      <w:proofErr w:type="spellStart"/>
-      <w:r>
-        <w:t>LabVIEW</w:t>
-      </w:r>
-      <w:proofErr w:type="spellEnd"/>
-      <w:r>
-        <w:t xml:space="preserve"> każdą ze standardowych kontrolek można zmodyfikować w celu personalizacji interfejsu użytkownika (GUI – </w:t>
+        <w:t xml:space="preserve">W LabVIEW każdą ze standardowych kontrolek można zmodyfikować w celu personalizacji interfejsu użytkownika (GUI – </w:t>
       </w:r>
       <w:proofErr w:type="spellStart"/>
       <w:r>
@@ -3124,15 +3116,7 @@
         <w:jc w:val="both"/>
       </w:pPr>
       <w:r>
-        <w:t xml:space="preserve">Definicje typu służą do zapisu dedykowanych struktur danych używanych za równo jako złożone tryby danych dostępne w różnych miejscach programu (projektu) jak i do zapisu dedykowanych kontrolek. Każdy obiekt panelu w </w:t>
-      </w:r>
-      <w:proofErr w:type="spellStart"/>
-      <w:r>
-        <w:t>LabVIEW</w:t>
-      </w:r>
-      <w:proofErr w:type="spellEnd"/>
-      <w:r>
-        <w:t xml:space="preserve"> rozpatrujemy jako obiekt w rozumieniu programowania obiektowego. Trzy metody zapisu </w:t>
+        <w:t xml:space="preserve">Definicje typu służą do zapisu dedykowanych struktur danych używanych za równo jako złożone tryby danych dostępne w różnych miejscach programu (projektu) jak i do zapisu dedykowanych kontrolek. Każdy obiekt panelu w LabVIEW rozpatrujemy jako obiekt w rozumieniu programowania obiektowego. Trzy metody zapisu </w:t>
       </w:r>
       <w:proofErr w:type="spellStart"/>
       <w:r>
@@ -3464,17 +3448,8 @@
           <w:sz w:val="22"/>
           <w:szCs w:val="22"/>
         </w:rPr>
-        <w:t xml:space="preserve">Środowisko programistyczne </w:t>
-      </w:r>
-      <w:proofErr w:type="spellStart"/>
-      <w:r>
-        <w:rPr>
-          <w:sz w:val="22"/>
-          <w:szCs w:val="22"/>
-        </w:rPr>
-        <w:t>LabVIEW</w:t>
-      </w:r>
-      <w:proofErr w:type="spellEnd"/>
+        <w:t>Środowisko programistyczne LabVIEW</w:t>
+      </w:r>
       <w:r>
         <w:rPr>
           <w:sz w:val="22"/>
@@ -3578,19 +3553,11 @@
           <w:lang w:val="en-US"/>
         </w:rPr>
       </w:pPr>
-      <w:proofErr w:type="spellStart"/>
       <w:r>
         <w:rPr>
           <w:lang w:val="en-US"/>
         </w:rPr>
-        <w:t>LabVIEW</w:t>
-      </w:r>
-      <w:proofErr w:type="spellEnd"/>
-      <w:r>
-        <w:rPr>
-          <w:lang w:val="en-US"/>
-        </w:rPr>
-        <w:t xml:space="preserve"> 2013 </w:t>
+        <w:t xml:space="preserve">LabVIEW 2013 </w:t>
       </w:r>
       <w:proofErr w:type="spellStart"/>
       <w:r>
@@ -4722,50 +4689,9 @@
       <w:r>
         <w:rPr>
           <w:b/>
-        </w:rPr>
-        <w:t xml:space="preserve"> </w:t>
-      </w:r>
-      <w:proofErr w:type="spellStart"/>
-      <w:r>
-        <w:rPr>
-          <w:b/>
-        </w:rPr>
-        <w:t>Open</w:t>
-      </w:r>
-      <w:proofErr w:type="spellEnd"/>
-      <w:r>
-        <w:rPr>
-          <w:b/>
-        </w:rPr>
-        <w:t xml:space="preserve"> </w:t>
-      </w:r>
-      <w:proofErr w:type="spellStart"/>
-      <w:r>
-        <w:rPr>
-          <w:b/>
-        </w:rPr>
-        <w:t>Type</w:t>
-      </w:r>
-      <w:proofErr w:type="spellEnd"/>
-      <w:r>
-        <w:rPr>
-          <w:b/>
-        </w:rPr>
-        <w:t xml:space="preserve"> </w:t>
-      </w:r>
-      <w:proofErr w:type="spellStart"/>
-      <w:r>
-        <w:rPr>
-          <w:b/>
-        </w:rPr>
-        <w:t>Def</w:t>
-      </w:r>
-      <w:proofErr w:type="spellEnd"/>
-      <w:r>
-        <w:rPr>
-          <w:b/>
-        </w:rPr>
-        <w:t>.</w:t>
+          <w:lang w:val="en-GB"/>
+        </w:rPr>
+        <w:t xml:space="preserve"> Open Type Def.</w:t>
       </w:r>
     </w:p>
     <w:tbl>
@@ -4879,7 +4805,7 @@
                 <v:shape id="_x0000_i1025" type="#_x0000_t75" style="width:221.2pt;height:125pt" o:ole="">
                   <v:imagedata r:id="rId18" o:title="" cropbottom="9770f"/>
                 </v:shape>
-                <o:OLEObject Type="Embed" ProgID="PBrush" ShapeID="_x0000_i1025" DrawAspect="Content" ObjectID="_1508412910" r:id="rId19"/>
+                <o:OLEObject Type="Embed" ProgID="PBrush" ShapeID="_x0000_i1025" DrawAspect="Content" ObjectID="_1508872717" r:id="rId19"/>
               </w:object>
             </w:r>
           </w:p>
@@ -5330,19 +5256,11 @@
           <w:lang w:val="en-GB"/>
         </w:rPr>
       </w:pPr>
-      <w:proofErr w:type="spellStart"/>
       <w:r>
         <w:rPr>
           <w:lang w:val="en-GB"/>
         </w:rPr>
-        <w:t>LabVIEW</w:t>
-      </w:r>
-      <w:proofErr w:type="spellEnd"/>
-      <w:r>
-        <w:rPr>
-          <w:lang w:val="en-GB"/>
-        </w:rPr>
-        <w:t xml:space="preserve"> Core 1 Course manual</w:t>
+        <w:t>LabVIEW Core 1 Course manual</w:t>
       </w:r>
       <w:r>
         <w:rPr>
@@ -5368,19 +5286,11 @@
           <w:lang w:val="en-GB"/>
         </w:rPr>
       </w:pPr>
-      <w:proofErr w:type="spellStart"/>
       <w:r>
         <w:rPr>
           <w:lang w:val="en-GB"/>
         </w:rPr>
-        <w:t>LabVIEW</w:t>
-      </w:r>
-      <w:proofErr w:type="spellEnd"/>
-      <w:r>
-        <w:rPr>
-          <w:lang w:val="en-GB"/>
-        </w:rPr>
-        <w:t xml:space="preserve"> Core 1 Exercise book.</w:t>
+        <w:t>LabVIEW Core 1 Exercise book.</w:t>
       </w:r>
     </w:p>
     <w:p>
@@ -5400,19 +5310,11 @@
           <w:lang w:val="en-GB"/>
         </w:rPr>
       </w:pPr>
-      <w:proofErr w:type="spellStart"/>
       <w:r>
         <w:rPr>
           <w:lang w:val="en-GB"/>
         </w:rPr>
-        <w:t>LabVIEW</w:t>
-      </w:r>
-      <w:proofErr w:type="spellEnd"/>
-      <w:r>
-        <w:rPr>
-          <w:lang w:val="en-GB"/>
-        </w:rPr>
-        <w:t xml:space="preserve"> Core 2 Course manual.</w:t>
+        <w:t>LabVIEW Core 2 Course manual.</w:t>
       </w:r>
     </w:p>
     <w:p>
@@ -5429,19 +5331,11 @@
         <w:ind w:left="360"/>
         <w:jc w:val="both"/>
       </w:pPr>
-      <w:proofErr w:type="spellStart"/>
       <w:r>
         <w:rPr>
           <w:lang w:val="en-GB"/>
         </w:rPr>
-        <w:t>LabVIEW</w:t>
-      </w:r>
-      <w:proofErr w:type="spellEnd"/>
-      <w:r>
-        <w:rPr>
-          <w:lang w:val="en-GB"/>
-        </w:rPr>
-        <w:t xml:space="preserve"> Core 2 Exercise b</w:t>
+        <w:t>LabVIEW Core 2 Exercise b</w:t>
       </w:r>
       <w:proofErr w:type="spellStart"/>
       <w:r>
@@ -5454,11 +5348,51 @@
     </w:p>
     <w:p>
       <w:pPr>
+        <w:numPr>
+          <w:ilvl w:val="0"/>
+          <w:numId w:val="6"/>
+        </w:numPr>
+        <w:tabs>
+          <w:tab w:val="clear" w:pos="720"/>
+          <w:tab w:val="num" w:pos="360"/>
+        </w:tabs>
+        <w:spacing w:line="360" w:lineRule="auto"/>
+        <w:ind w:left="360"/>
+        <w:jc w:val="both"/>
+      </w:pPr>
+      <w:r>
+        <w:t>https://www.youtube.com/watch?v=Ay2182-Agp8</w:t>
+      </w:r>
+    </w:p>
+    <w:p>
+      <w:pPr>
+        <w:numPr>
+          <w:ilvl w:val="0"/>
+          <w:numId w:val="6"/>
+        </w:numPr>
+        <w:tabs>
+          <w:tab w:val="clear" w:pos="720"/>
+          <w:tab w:val="num" w:pos="360"/>
+        </w:tabs>
+        <w:spacing w:line="360" w:lineRule="auto"/>
+        <w:ind w:left="360"/>
+        <w:jc w:val="both"/>
+      </w:pPr>
+      <w:r>
+        <w:t>https://www.youtube.com/watch?v=IS2M0mLJ2Es</w:t>
+      </w:r>
+    </w:p>
+    <w:p>
+      <w:pPr>
+        <w:spacing w:line="360" w:lineRule="auto"/>
+        <w:ind w:left="360"/>
+        <w:jc w:val="both"/>
+      </w:pPr>
+    </w:p>
+    <w:p>
+      <w:pPr>
         <w:spacing w:line="360" w:lineRule="auto"/>
         <w:jc w:val="right"/>
-        <w:rPr>
-          <w:lang w:val="en-US"/>
-        </w:rPr>
       </w:pPr>
     </w:p>
     <w:p>
@@ -5487,6 +5421,7 @@
     </w:p>
     <w:p>
       <w:r>
+        <w:lastRenderedPageBreak/>
         <w:br w:type="page"/>
       </w:r>
     </w:p>
@@ -5669,13 +5604,8 @@
         <w:spacing w:line="360" w:lineRule="auto"/>
         <w:jc w:val="both"/>
       </w:pPr>
-      <w:proofErr w:type="spellStart"/>
-      <w:r>
-        <w:t>LabVIEW</w:t>
-      </w:r>
-      <w:proofErr w:type="spellEnd"/>
-      <w:r>
-        <w:t xml:space="preserve"> </w:t>
+      <w:r>
+        <w:t xml:space="preserve">LabVIEW </w:t>
       </w:r>
     </w:p>
     <w:sectPr>
@@ -5780,7 +5710,7 @@
         <w:rStyle w:val="Numerstrony"/>
         <w:noProof/>
       </w:rPr>
-      <w:t>2</w:t>
+      <w:t>4</w:t>
     </w:r>
     <w:r>
       <w:rPr>
@@ -5973,7 +5903,7 @@
               <v:shape id="_x0000_i1026" type="#_x0000_t75" style="width:17.3pt;height:27.05pt" o:ole="">
                 <v:imagedata r:id="rId1" o:title=""/>
               </v:shape>
-              <o:OLEObject Type="Embed" ProgID="CorelDRAW.Graphic.11" ShapeID="_x0000_i1026" DrawAspect="Content" ObjectID="_1508412911" r:id="rId2"/>
+              <o:OLEObject Type="Embed" ProgID="CorelDRAW.Graphic.11" ShapeID="_x0000_i1026" DrawAspect="Content" ObjectID="_1508872718" r:id="rId2"/>
             </w:object>
           </w:r>
         </w:p>
@@ -11644,7 +11574,7 @@
 </file>
 
 <file path=customXml/itemProps1.xml><?xml version="1.0" encoding="utf-8"?>
-<ds:datastoreItem xmlns:ds="http://schemas.openxmlformats.org/officeDocument/2006/customXml" ds:itemID="{66E65759-CDC9-4DC4-B6D3-501E25C540E2}">
+<ds:datastoreItem xmlns:ds="http://schemas.openxmlformats.org/officeDocument/2006/customXml" ds:itemID="{A5EB8E70-E887-45C1-96B4-47C3D9EF435E}">
   <ds:schemaRefs>
     <ds:schemaRef ds:uri="http://schemas.openxmlformats.org/officeDocument/2006/bibliography"/>
   </ds:schemaRefs>

</xml_diff>